<commit_message>
done with addition, remake
</commit_message>
<xml_diff>
--- a/Іван Терентьєв lab1.docx
+++ b/Іван Терентьєв lab1.docx
@@ -729,18 +729,7 @@
           <w:szCs w:val="24"/>
           <w:lang w:val="uk-UA"/>
         </w:rPr>
-        <w:t>З</w:t>
-      </w:r>
-      <w:r>
-        <w:rPr>
-          <w:rFonts w:ascii="Times New Roman" w:hAnsi="Times New Roman" w:cs="Times New Roman"/>
-          <w:bCs/>
-          <w:iCs/>
-          <w:sz w:val="24"/>
-          <w:szCs w:val="24"/>
-          <w:lang w:val="uk-UA"/>
-        </w:rPr>
-        <w:t>асвоєння функцій модулів різних рівнів еталонної</w:t>
+        <w:t>Засвоєння функцій модулів різних рівнів еталонної</w:t>
       </w:r>
     </w:p>
     <w:p>
@@ -1379,12 +1368,1094 @@
           <w:lang w:val="uk-UA"/>
         </w:rPr>
         <w:lastRenderedPageBreak/>
-        <w:t>Хід роботи</w:t>
-      </w:r>
-    </w:p>
-    <w:p>
-      <w:pPr>
-        <w:jc w:val="center"/>
+        <w:t>Теоретичні відомості</w:t>
+      </w:r>
+    </w:p>
+    <w:p>
+      <w:pPr>
+        <w:spacing w:before="100" w:beforeAutospacing="1" w:after="100" w:afterAutospacing="1" w:line="240" w:lineRule="auto"/>
+        <w:outlineLvl w:val="3"/>
+        <w:rPr>
+          <w:rFonts w:ascii="Times New Roman" w:eastAsia="Times New Roman" w:hAnsi="Times New Roman" w:cs="Times New Roman"/>
+          <w:b/>
+          <w:bCs/>
+          <w:sz w:val="24"/>
+          <w:szCs w:val="24"/>
+          <w:lang w:val="uk-UA" w:eastAsia="ru-RU"/>
+        </w:rPr>
+      </w:pPr>
+      <w:r>
+        <w:rPr>
+          <w:rFonts w:ascii="Times New Roman" w:eastAsia="Times New Roman" w:hAnsi="Times New Roman" w:cs="Times New Roman"/>
+          <w:b/>
+          <w:bCs/>
+          <w:sz w:val="24"/>
+          <w:szCs w:val="24"/>
+          <w:lang w:val="uk-UA" w:eastAsia="ru-RU"/>
+        </w:rPr>
+        <w:t xml:space="preserve">Модель </w:t>
+      </w:r>
+      <w:r>
+        <w:rPr>
+          <w:rFonts w:ascii="Times New Roman" w:eastAsia="Times New Roman" w:hAnsi="Times New Roman" w:cs="Times New Roman"/>
+          <w:b/>
+          <w:bCs/>
+          <w:sz w:val="24"/>
+          <w:szCs w:val="24"/>
+          <w:lang w:eastAsia="ru-RU"/>
+        </w:rPr>
+        <w:t>OSI</w:t>
+      </w:r>
+    </w:p>
+    <w:p>
+      <w:pPr>
+        <w:spacing w:before="100" w:beforeAutospacing="1" w:after="100" w:afterAutospacing="1" w:line="240" w:lineRule="auto"/>
+        <w:rPr>
+          <w:rFonts w:ascii="Times New Roman" w:eastAsia="Times New Roman" w:hAnsi="Times New Roman" w:cs="Times New Roman"/>
+          <w:sz w:val="24"/>
+          <w:szCs w:val="24"/>
+          <w:lang w:val="uk-UA" w:eastAsia="ru-RU"/>
+        </w:rPr>
+      </w:pPr>
+      <w:r>
+        <w:rPr>
+          <w:rFonts w:ascii="Times New Roman" w:eastAsia="Times New Roman" w:hAnsi="Times New Roman" w:cs="Times New Roman"/>
+          <w:sz w:val="24"/>
+          <w:szCs w:val="24"/>
+          <w:lang w:val="uk-UA" w:eastAsia="ru-RU"/>
+        </w:rPr>
+        <w:t xml:space="preserve">Модель </w:t>
+      </w:r>
+      <w:r>
+        <w:rPr>
+          <w:rFonts w:ascii="Times New Roman" w:eastAsia="Times New Roman" w:hAnsi="Times New Roman" w:cs="Times New Roman"/>
+          <w:sz w:val="24"/>
+          <w:szCs w:val="24"/>
+          <w:lang w:eastAsia="ru-RU"/>
+        </w:rPr>
+        <w:t>OSI</w:t>
+      </w:r>
+      <w:r>
+        <w:rPr>
+          <w:rFonts w:ascii="Times New Roman" w:eastAsia="Times New Roman" w:hAnsi="Times New Roman" w:cs="Times New Roman"/>
+          <w:sz w:val="24"/>
+          <w:szCs w:val="24"/>
+          <w:lang w:val="uk-UA" w:eastAsia="ru-RU"/>
+        </w:rPr>
+        <w:t xml:space="preserve"> (</w:t>
+      </w:r>
+      <w:r>
+        <w:rPr>
+          <w:rFonts w:ascii="Times New Roman" w:eastAsia="Times New Roman" w:hAnsi="Times New Roman" w:cs="Times New Roman"/>
+          <w:sz w:val="24"/>
+          <w:szCs w:val="24"/>
+          <w:lang w:eastAsia="ru-RU"/>
+        </w:rPr>
+        <w:t>Open</w:t>
+      </w:r>
+      <w:r>
+        <w:rPr>
+          <w:rFonts w:ascii="Times New Roman" w:eastAsia="Times New Roman" w:hAnsi="Times New Roman" w:cs="Times New Roman"/>
+          <w:sz w:val="24"/>
+          <w:szCs w:val="24"/>
+          <w:lang w:val="uk-UA" w:eastAsia="ru-RU"/>
+        </w:rPr>
+        <w:t xml:space="preserve"> </w:t>
+      </w:r>
+      <w:r>
+        <w:rPr>
+          <w:rFonts w:ascii="Times New Roman" w:eastAsia="Times New Roman" w:hAnsi="Times New Roman" w:cs="Times New Roman"/>
+          <w:sz w:val="24"/>
+          <w:szCs w:val="24"/>
+          <w:lang w:eastAsia="ru-RU"/>
+        </w:rPr>
+        <w:t>System</w:t>
+      </w:r>
+      <w:r>
+        <w:rPr>
+          <w:rFonts w:ascii="Times New Roman" w:eastAsia="Times New Roman" w:hAnsi="Times New Roman" w:cs="Times New Roman"/>
+          <w:sz w:val="24"/>
+          <w:szCs w:val="24"/>
+          <w:lang w:val="uk-UA" w:eastAsia="ru-RU"/>
+        </w:rPr>
+        <w:t xml:space="preserve"> </w:t>
+      </w:r>
+      <w:proofErr w:type="spellStart"/>
+      <w:r>
+        <w:rPr>
+          <w:rFonts w:ascii="Times New Roman" w:eastAsia="Times New Roman" w:hAnsi="Times New Roman" w:cs="Times New Roman"/>
+          <w:sz w:val="24"/>
+          <w:szCs w:val="24"/>
+          <w:lang w:eastAsia="ru-RU"/>
+        </w:rPr>
+        <w:t>Interconnect</w:t>
+      </w:r>
+      <w:proofErr w:type="spellEnd"/>
+      <w:r>
+        <w:rPr>
+          <w:rFonts w:ascii="Times New Roman" w:eastAsia="Times New Roman" w:hAnsi="Times New Roman" w:cs="Times New Roman"/>
+          <w:sz w:val="24"/>
+          <w:szCs w:val="24"/>
+          <w:lang w:val="uk-UA" w:eastAsia="ru-RU"/>
+        </w:rPr>
+        <w:t>) є еталонною моделлю взаємодії комп’ютерних систем через мережу. Вона розділяє процес передачі даних на 7 рівнів, кожен з яких виконує специфічні функції: від взаємодії з користувачем (прикладний рівень) до передачі сигналів (фізичний рівень). Кожен рівень взаємодіє лише з сусідніми рівнями, забезпечуючи абстрагування складних процесів обміну даними.</w:t>
+      </w:r>
+    </w:p>
+    <w:p>
+      <w:pPr>
+        <w:spacing w:before="100" w:beforeAutospacing="1" w:after="100" w:afterAutospacing="1" w:line="240" w:lineRule="auto"/>
+        <w:outlineLvl w:val="3"/>
+        <w:rPr>
+          <w:rFonts w:ascii="Times New Roman" w:eastAsia="Times New Roman" w:hAnsi="Times New Roman" w:cs="Times New Roman"/>
+          <w:b/>
+          <w:bCs/>
+          <w:sz w:val="24"/>
+          <w:szCs w:val="24"/>
+          <w:lang w:val="uk-UA" w:eastAsia="ru-RU"/>
+        </w:rPr>
+      </w:pPr>
+      <w:r>
+        <w:rPr>
+          <w:rFonts w:ascii="Times New Roman" w:eastAsia="Times New Roman" w:hAnsi="Times New Roman" w:cs="Times New Roman"/>
+          <w:b/>
+          <w:bCs/>
+          <w:sz w:val="24"/>
+          <w:szCs w:val="24"/>
+          <w:lang w:eastAsia="ru-RU"/>
+        </w:rPr>
+        <w:t>TCP</w:t>
+      </w:r>
+      <w:r>
+        <w:rPr>
+          <w:rFonts w:ascii="Times New Roman" w:eastAsia="Times New Roman" w:hAnsi="Times New Roman" w:cs="Times New Roman"/>
+          <w:b/>
+          <w:bCs/>
+          <w:sz w:val="24"/>
+          <w:szCs w:val="24"/>
+          <w:lang w:val="uk-UA" w:eastAsia="ru-RU"/>
+        </w:rPr>
+        <w:t>/</w:t>
+      </w:r>
+      <w:r>
+        <w:rPr>
+          <w:rFonts w:ascii="Times New Roman" w:eastAsia="Times New Roman" w:hAnsi="Times New Roman" w:cs="Times New Roman"/>
+          <w:b/>
+          <w:bCs/>
+          <w:sz w:val="24"/>
+          <w:szCs w:val="24"/>
+          <w:lang w:eastAsia="ru-RU"/>
+        </w:rPr>
+        <w:t>IP</w:t>
+      </w:r>
+    </w:p>
+    <w:p>
+      <w:pPr>
+        <w:spacing w:before="100" w:beforeAutospacing="1" w:after="100" w:afterAutospacing="1" w:line="240" w:lineRule="auto"/>
+        <w:rPr>
+          <w:rFonts w:ascii="Times New Roman" w:eastAsia="Times New Roman" w:hAnsi="Times New Roman" w:cs="Times New Roman"/>
+          <w:sz w:val="24"/>
+          <w:szCs w:val="24"/>
+          <w:lang w:val="uk-UA" w:eastAsia="ru-RU"/>
+        </w:rPr>
+      </w:pPr>
+      <w:r>
+        <w:rPr>
+          <w:rFonts w:ascii="Times New Roman" w:eastAsia="Times New Roman" w:hAnsi="Times New Roman" w:cs="Times New Roman"/>
+          <w:sz w:val="24"/>
+          <w:szCs w:val="24"/>
+          <w:lang w:val="uk-UA" w:eastAsia="ru-RU"/>
+        </w:rPr>
+        <w:t xml:space="preserve">На відміну від </w:t>
+      </w:r>
+      <w:r>
+        <w:rPr>
+          <w:rFonts w:ascii="Times New Roman" w:eastAsia="Times New Roman" w:hAnsi="Times New Roman" w:cs="Times New Roman"/>
+          <w:sz w:val="24"/>
+          <w:szCs w:val="24"/>
+          <w:lang w:eastAsia="ru-RU"/>
+        </w:rPr>
+        <w:t>OSI</w:t>
+      </w:r>
+      <w:r>
+        <w:rPr>
+          <w:rFonts w:ascii="Times New Roman" w:eastAsia="Times New Roman" w:hAnsi="Times New Roman" w:cs="Times New Roman"/>
+          <w:sz w:val="24"/>
+          <w:szCs w:val="24"/>
+          <w:lang w:val="uk-UA" w:eastAsia="ru-RU"/>
+        </w:rPr>
+        <w:t xml:space="preserve">, модель </w:t>
+      </w:r>
+      <w:r>
+        <w:rPr>
+          <w:rFonts w:ascii="Times New Roman" w:eastAsia="Times New Roman" w:hAnsi="Times New Roman" w:cs="Times New Roman"/>
+          <w:sz w:val="24"/>
+          <w:szCs w:val="24"/>
+          <w:lang w:eastAsia="ru-RU"/>
+        </w:rPr>
+        <w:t>TCP</w:t>
+      </w:r>
+      <w:r>
+        <w:rPr>
+          <w:rFonts w:ascii="Times New Roman" w:eastAsia="Times New Roman" w:hAnsi="Times New Roman" w:cs="Times New Roman"/>
+          <w:sz w:val="24"/>
+          <w:szCs w:val="24"/>
+          <w:lang w:val="uk-UA" w:eastAsia="ru-RU"/>
+        </w:rPr>
+        <w:t>/</w:t>
+      </w:r>
+      <w:r>
+        <w:rPr>
+          <w:rFonts w:ascii="Times New Roman" w:eastAsia="Times New Roman" w:hAnsi="Times New Roman" w:cs="Times New Roman"/>
+          <w:sz w:val="24"/>
+          <w:szCs w:val="24"/>
+          <w:lang w:eastAsia="ru-RU"/>
+        </w:rPr>
+        <w:t>IP</w:t>
+      </w:r>
+      <w:r>
+        <w:rPr>
+          <w:rFonts w:ascii="Times New Roman" w:eastAsia="Times New Roman" w:hAnsi="Times New Roman" w:cs="Times New Roman"/>
+          <w:sz w:val="24"/>
+          <w:szCs w:val="24"/>
+          <w:lang w:val="uk-UA" w:eastAsia="ru-RU"/>
+        </w:rPr>
+        <w:t xml:space="preserve"> (</w:t>
+      </w:r>
+      <w:r>
+        <w:rPr>
+          <w:rFonts w:ascii="Times New Roman" w:eastAsia="Times New Roman" w:hAnsi="Times New Roman" w:cs="Times New Roman"/>
+          <w:sz w:val="24"/>
+          <w:szCs w:val="24"/>
+          <w:lang w:eastAsia="ru-RU"/>
+        </w:rPr>
+        <w:t>Department</w:t>
+      </w:r>
+      <w:r>
+        <w:rPr>
+          <w:rFonts w:ascii="Times New Roman" w:eastAsia="Times New Roman" w:hAnsi="Times New Roman" w:cs="Times New Roman"/>
+          <w:sz w:val="24"/>
+          <w:szCs w:val="24"/>
+          <w:lang w:val="uk-UA" w:eastAsia="ru-RU"/>
+        </w:rPr>
+        <w:t xml:space="preserve"> </w:t>
+      </w:r>
+      <w:proofErr w:type="spellStart"/>
+      <w:r>
+        <w:rPr>
+          <w:rFonts w:ascii="Times New Roman" w:eastAsia="Times New Roman" w:hAnsi="Times New Roman" w:cs="Times New Roman"/>
+          <w:sz w:val="24"/>
+          <w:szCs w:val="24"/>
+          <w:lang w:eastAsia="ru-RU"/>
+        </w:rPr>
+        <w:t>of</w:t>
+      </w:r>
+      <w:proofErr w:type="spellEnd"/>
+      <w:r>
+        <w:rPr>
+          <w:rFonts w:ascii="Times New Roman" w:eastAsia="Times New Roman" w:hAnsi="Times New Roman" w:cs="Times New Roman"/>
+          <w:sz w:val="24"/>
+          <w:szCs w:val="24"/>
+          <w:lang w:val="uk-UA" w:eastAsia="ru-RU"/>
+        </w:rPr>
+        <w:t xml:space="preserve"> </w:t>
+      </w:r>
+      <w:r>
+        <w:rPr>
+          <w:rFonts w:ascii="Times New Roman" w:eastAsia="Times New Roman" w:hAnsi="Times New Roman" w:cs="Times New Roman"/>
+          <w:sz w:val="24"/>
+          <w:szCs w:val="24"/>
+          <w:lang w:eastAsia="ru-RU"/>
+        </w:rPr>
+        <w:t>Defense</w:t>
+      </w:r>
+      <w:r>
+        <w:rPr>
+          <w:rFonts w:ascii="Times New Roman" w:eastAsia="Times New Roman" w:hAnsi="Times New Roman" w:cs="Times New Roman"/>
+          <w:sz w:val="24"/>
+          <w:szCs w:val="24"/>
+          <w:lang w:val="uk-UA" w:eastAsia="ru-RU"/>
+        </w:rPr>
+        <w:t>) складається з 4 рівнів і більше орієнтована на реальні потреби передачі даних. Вона використовується у мережах Інтернету і охоплює транспортний рівень, який забезпечує надійність передачі даних, та мережевий рівень, який відповідає за маршрутизацію.</w:t>
+      </w:r>
+    </w:p>
+    <w:p>
+      <w:pPr>
+        <w:spacing w:before="100" w:beforeAutospacing="1" w:after="100" w:afterAutospacing="1" w:line="240" w:lineRule="auto"/>
+        <w:outlineLvl w:val="3"/>
+        <w:rPr>
+          <w:rFonts w:ascii="Times New Roman" w:eastAsia="Times New Roman" w:hAnsi="Times New Roman" w:cs="Times New Roman"/>
+          <w:b/>
+          <w:bCs/>
+          <w:sz w:val="24"/>
+          <w:szCs w:val="24"/>
+          <w:lang w:val="uk-UA" w:eastAsia="ru-RU"/>
+        </w:rPr>
+      </w:pPr>
+      <w:r>
+        <w:rPr>
+          <w:rFonts w:ascii="Times New Roman" w:eastAsia="Times New Roman" w:hAnsi="Times New Roman" w:cs="Times New Roman"/>
+          <w:b/>
+          <w:bCs/>
+          <w:sz w:val="24"/>
+          <w:szCs w:val="24"/>
+          <w:lang w:val="uk-UA" w:eastAsia="ru-RU"/>
+        </w:rPr>
+        <w:t>Інкапсуляція</w:t>
+      </w:r>
+    </w:p>
+    <w:p>
+      <w:pPr>
+        <w:spacing w:before="100" w:beforeAutospacing="1" w:after="100" w:afterAutospacing="1" w:line="240" w:lineRule="auto"/>
+        <w:rPr>
+          <w:rFonts w:ascii="Times New Roman" w:eastAsia="Times New Roman" w:hAnsi="Times New Roman" w:cs="Times New Roman"/>
+          <w:sz w:val="24"/>
+          <w:szCs w:val="24"/>
+          <w:lang w:eastAsia="ru-RU"/>
+        </w:rPr>
+      </w:pPr>
+      <w:r>
+        <w:rPr>
+          <w:rFonts w:ascii="Times New Roman" w:eastAsia="Times New Roman" w:hAnsi="Times New Roman" w:cs="Times New Roman"/>
+          <w:sz w:val="24"/>
+          <w:szCs w:val="24"/>
+          <w:lang w:val="uk-UA" w:eastAsia="ru-RU"/>
+        </w:rPr>
+        <w:t xml:space="preserve">Процедура інкапсуляції — це процес додавання службової інформації до даних кожного рівня під час їхнього переміщення від верхніх рівнів до фізичного. </w:t>
+      </w:r>
+      <w:r>
+        <w:rPr>
+          <w:rFonts w:ascii="Times New Roman" w:eastAsia="Times New Roman" w:hAnsi="Times New Roman" w:cs="Times New Roman"/>
+          <w:sz w:val="24"/>
+          <w:szCs w:val="24"/>
+          <w:lang w:eastAsia="ru-RU"/>
+        </w:rPr>
+        <w:t xml:space="preserve">Вона </w:t>
+      </w:r>
+      <w:proofErr w:type="spellStart"/>
+      <w:r>
+        <w:rPr>
+          <w:rFonts w:ascii="Times New Roman" w:eastAsia="Times New Roman" w:hAnsi="Times New Roman" w:cs="Times New Roman"/>
+          <w:sz w:val="24"/>
+          <w:szCs w:val="24"/>
+          <w:lang w:eastAsia="ru-RU"/>
+        </w:rPr>
+        <w:t>дозволяє</w:t>
+      </w:r>
+      <w:proofErr w:type="spellEnd"/>
+      <w:r>
+        <w:rPr>
+          <w:rFonts w:ascii="Times New Roman" w:eastAsia="Times New Roman" w:hAnsi="Times New Roman" w:cs="Times New Roman"/>
+          <w:sz w:val="24"/>
+          <w:szCs w:val="24"/>
+          <w:lang w:eastAsia="ru-RU"/>
+        </w:rPr>
+        <w:t xml:space="preserve"> </w:t>
+      </w:r>
+      <w:proofErr w:type="spellStart"/>
+      <w:r>
+        <w:rPr>
+          <w:rFonts w:ascii="Times New Roman" w:eastAsia="Times New Roman" w:hAnsi="Times New Roman" w:cs="Times New Roman"/>
+          <w:sz w:val="24"/>
+          <w:szCs w:val="24"/>
+          <w:lang w:eastAsia="ru-RU"/>
+        </w:rPr>
+        <w:t>мережевим</w:t>
+      </w:r>
+      <w:proofErr w:type="spellEnd"/>
+      <w:r>
+        <w:rPr>
+          <w:rFonts w:ascii="Times New Roman" w:eastAsia="Times New Roman" w:hAnsi="Times New Roman" w:cs="Times New Roman"/>
+          <w:sz w:val="24"/>
+          <w:szCs w:val="24"/>
+          <w:lang w:eastAsia="ru-RU"/>
+        </w:rPr>
+        <w:t xml:space="preserve"> </w:t>
+      </w:r>
+      <w:proofErr w:type="spellStart"/>
+      <w:r>
+        <w:rPr>
+          <w:rFonts w:ascii="Times New Roman" w:eastAsia="Times New Roman" w:hAnsi="Times New Roman" w:cs="Times New Roman"/>
+          <w:sz w:val="24"/>
+          <w:szCs w:val="24"/>
+          <w:lang w:eastAsia="ru-RU"/>
+        </w:rPr>
+        <w:t>пристроям</w:t>
+      </w:r>
+      <w:proofErr w:type="spellEnd"/>
+      <w:r>
+        <w:rPr>
+          <w:rFonts w:ascii="Times New Roman" w:eastAsia="Times New Roman" w:hAnsi="Times New Roman" w:cs="Times New Roman"/>
+          <w:sz w:val="24"/>
+          <w:szCs w:val="24"/>
+          <w:lang w:eastAsia="ru-RU"/>
+        </w:rPr>
+        <w:t xml:space="preserve"> коректно </w:t>
+      </w:r>
+      <w:proofErr w:type="spellStart"/>
+      <w:r>
+        <w:rPr>
+          <w:rFonts w:ascii="Times New Roman" w:eastAsia="Times New Roman" w:hAnsi="Times New Roman" w:cs="Times New Roman"/>
+          <w:sz w:val="24"/>
+          <w:szCs w:val="24"/>
+          <w:lang w:eastAsia="ru-RU"/>
+        </w:rPr>
+        <w:t>передавати</w:t>
+      </w:r>
+      <w:proofErr w:type="spellEnd"/>
+      <w:r>
+        <w:rPr>
+          <w:rFonts w:ascii="Times New Roman" w:eastAsia="Times New Roman" w:hAnsi="Times New Roman" w:cs="Times New Roman"/>
+          <w:sz w:val="24"/>
+          <w:szCs w:val="24"/>
+          <w:lang w:eastAsia="ru-RU"/>
+        </w:rPr>
+        <w:t xml:space="preserve"> і </w:t>
+      </w:r>
+      <w:proofErr w:type="spellStart"/>
+      <w:r>
+        <w:rPr>
+          <w:rFonts w:ascii="Times New Roman" w:eastAsia="Times New Roman" w:hAnsi="Times New Roman" w:cs="Times New Roman"/>
+          <w:sz w:val="24"/>
+          <w:szCs w:val="24"/>
+          <w:lang w:eastAsia="ru-RU"/>
+        </w:rPr>
+        <w:t>приймати</w:t>
+      </w:r>
+      <w:proofErr w:type="spellEnd"/>
+      <w:r>
+        <w:rPr>
+          <w:rFonts w:ascii="Times New Roman" w:eastAsia="Times New Roman" w:hAnsi="Times New Roman" w:cs="Times New Roman"/>
+          <w:sz w:val="24"/>
+          <w:szCs w:val="24"/>
+          <w:lang w:eastAsia="ru-RU"/>
+        </w:rPr>
+        <w:t xml:space="preserve"> </w:t>
+      </w:r>
+      <w:proofErr w:type="spellStart"/>
+      <w:r>
+        <w:rPr>
+          <w:rFonts w:ascii="Times New Roman" w:eastAsia="Times New Roman" w:hAnsi="Times New Roman" w:cs="Times New Roman"/>
+          <w:sz w:val="24"/>
+          <w:szCs w:val="24"/>
+          <w:lang w:eastAsia="ru-RU"/>
+        </w:rPr>
+        <w:t>дані</w:t>
+      </w:r>
+      <w:proofErr w:type="spellEnd"/>
+      <w:r>
+        <w:rPr>
+          <w:rFonts w:ascii="Times New Roman" w:eastAsia="Times New Roman" w:hAnsi="Times New Roman" w:cs="Times New Roman"/>
+          <w:sz w:val="24"/>
+          <w:szCs w:val="24"/>
+          <w:lang w:eastAsia="ru-RU"/>
+        </w:rPr>
+        <w:t>.</w:t>
+      </w:r>
+    </w:p>
+    <w:p>
+      <w:pPr>
+        <w:spacing w:before="100" w:beforeAutospacing="1" w:after="100" w:afterAutospacing="1" w:line="240" w:lineRule="auto"/>
+        <w:outlineLvl w:val="3"/>
+        <w:rPr>
+          <w:rFonts w:ascii="Times New Roman" w:eastAsia="Times New Roman" w:hAnsi="Times New Roman" w:cs="Times New Roman"/>
+          <w:b/>
+          <w:bCs/>
+          <w:sz w:val="24"/>
+          <w:szCs w:val="24"/>
+          <w:lang w:eastAsia="ru-RU"/>
+        </w:rPr>
+      </w:pPr>
+      <w:proofErr w:type="spellStart"/>
+      <w:r>
+        <w:rPr>
+          <w:rFonts w:ascii="Times New Roman" w:eastAsia="Times New Roman" w:hAnsi="Times New Roman" w:cs="Times New Roman"/>
+          <w:b/>
+          <w:bCs/>
+          <w:sz w:val="24"/>
+          <w:szCs w:val="24"/>
+          <w:lang w:eastAsia="ru-RU"/>
+        </w:rPr>
+        <w:t>Аналізатор</w:t>
+      </w:r>
+      <w:proofErr w:type="spellEnd"/>
+      <w:r>
+        <w:rPr>
+          <w:rFonts w:ascii="Times New Roman" w:eastAsia="Times New Roman" w:hAnsi="Times New Roman" w:cs="Times New Roman"/>
+          <w:b/>
+          <w:bCs/>
+          <w:sz w:val="24"/>
+          <w:szCs w:val="24"/>
+          <w:lang w:eastAsia="ru-RU"/>
+        </w:rPr>
+        <w:t xml:space="preserve"> </w:t>
+      </w:r>
+      <w:proofErr w:type="spellStart"/>
+      <w:r>
+        <w:rPr>
+          <w:rFonts w:ascii="Times New Roman" w:eastAsia="Times New Roman" w:hAnsi="Times New Roman" w:cs="Times New Roman"/>
+          <w:b/>
+          <w:bCs/>
+          <w:sz w:val="24"/>
+          <w:szCs w:val="24"/>
+          <w:lang w:eastAsia="ru-RU"/>
+        </w:rPr>
+        <w:t>Wireshark</w:t>
+      </w:r>
+      <w:proofErr w:type="spellEnd"/>
+    </w:p>
+    <w:p>
+      <w:pPr>
+        <w:spacing w:before="100" w:beforeAutospacing="1" w:after="100" w:afterAutospacing="1" w:line="240" w:lineRule="auto"/>
+        <w:rPr>
+          <w:rFonts w:ascii="Times New Roman" w:eastAsia="Times New Roman" w:hAnsi="Times New Roman" w:cs="Times New Roman"/>
+          <w:sz w:val="24"/>
+          <w:szCs w:val="24"/>
+          <w:lang w:eastAsia="ru-RU"/>
+        </w:rPr>
+      </w:pPr>
+      <w:proofErr w:type="spellStart"/>
+      <w:r>
+        <w:rPr>
+          <w:rFonts w:ascii="Times New Roman" w:eastAsia="Times New Roman" w:hAnsi="Times New Roman" w:cs="Times New Roman"/>
+          <w:sz w:val="24"/>
+          <w:szCs w:val="24"/>
+          <w:lang w:eastAsia="ru-RU"/>
+        </w:rPr>
+        <w:t>Wireshark</w:t>
+      </w:r>
+      <w:proofErr w:type="spellEnd"/>
+      <w:r>
+        <w:rPr>
+          <w:rFonts w:ascii="Times New Roman" w:eastAsia="Times New Roman" w:hAnsi="Times New Roman" w:cs="Times New Roman"/>
+          <w:sz w:val="24"/>
+          <w:szCs w:val="24"/>
+          <w:lang w:eastAsia="ru-RU"/>
+        </w:rPr>
+        <w:t xml:space="preserve"> — </w:t>
+      </w:r>
+      <w:proofErr w:type="spellStart"/>
+      <w:r>
+        <w:rPr>
+          <w:rFonts w:ascii="Times New Roman" w:eastAsia="Times New Roman" w:hAnsi="Times New Roman" w:cs="Times New Roman"/>
+          <w:sz w:val="24"/>
+          <w:szCs w:val="24"/>
+          <w:lang w:eastAsia="ru-RU"/>
+        </w:rPr>
+        <w:t>це</w:t>
+      </w:r>
+      <w:proofErr w:type="spellEnd"/>
+      <w:r>
+        <w:rPr>
+          <w:rFonts w:ascii="Times New Roman" w:eastAsia="Times New Roman" w:hAnsi="Times New Roman" w:cs="Times New Roman"/>
+          <w:sz w:val="24"/>
+          <w:szCs w:val="24"/>
+          <w:lang w:eastAsia="ru-RU"/>
+        </w:rPr>
+        <w:t xml:space="preserve"> </w:t>
+      </w:r>
+      <w:proofErr w:type="spellStart"/>
+      <w:r>
+        <w:rPr>
+          <w:rFonts w:ascii="Times New Roman" w:eastAsia="Times New Roman" w:hAnsi="Times New Roman" w:cs="Times New Roman"/>
+          <w:sz w:val="24"/>
+          <w:szCs w:val="24"/>
+          <w:lang w:eastAsia="ru-RU"/>
+        </w:rPr>
+        <w:t>популярний</w:t>
+      </w:r>
+      <w:proofErr w:type="spellEnd"/>
+      <w:r>
+        <w:rPr>
+          <w:rFonts w:ascii="Times New Roman" w:eastAsia="Times New Roman" w:hAnsi="Times New Roman" w:cs="Times New Roman"/>
+          <w:sz w:val="24"/>
+          <w:szCs w:val="24"/>
+          <w:lang w:eastAsia="ru-RU"/>
+        </w:rPr>
+        <w:t xml:space="preserve"> </w:t>
+      </w:r>
+      <w:proofErr w:type="spellStart"/>
+      <w:r>
+        <w:rPr>
+          <w:rFonts w:ascii="Times New Roman" w:eastAsia="Times New Roman" w:hAnsi="Times New Roman" w:cs="Times New Roman"/>
+          <w:sz w:val="24"/>
+          <w:szCs w:val="24"/>
+          <w:lang w:eastAsia="ru-RU"/>
+        </w:rPr>
+        <w:t>інструмент</w:t>
+      </w:r>
+      <w:proofErr w:type="spellEnd"/>
+      <w:r>
+        <w:rPr>
+          <w:rFonts w:ascii="Times New Roman" w:eastAsia="Times New Roman" w:hAnsi="Times New Roman" w:cs="Times New Roman"/>
+          <w:sz w:val="24"/>
+          <w:szCs w:val="24"/>
+          <w:lang w:eastAsia="ru-RU"/>
+        </w:rPr>
+        <w:t xml:space="preserve"> для </w:t>
+      </w:r>
+      <w:proofErr w:type="spellStart"/>
+      <w:r>
+        <w:rPr>
+          <w:rFonts w:ascii="Times New Roman" w:eastAsia="Times New Roman" w:hAnsi="Times New Roman" w:cs="Times New Roman"/>
+          <w:sz w:val="24"/>
+          <w:szCs w:val="24"/>
+          <w:lang w:eastAsia="ru-RU"/>
+        </w:rPr>
+        <w:t>перехоплення</w:t>
+      </w:r>
+      <w:proofErr w:type="spellEnd"/>
+      <w:r>
+        <w:rPr>
+          <w:rFonts w:ascii="Times New Roman" w:eastAsia="Times New Roman" w:hAnsi="Times New Roman" w:cs="Times New Roman"/>
+          <w:sz w:val="24"/>
+          <w:szCs w:val="24"/>
+          <w:lang w:eastAsia="ru-RU"/>
+        </w:rPr>
+        <w:t xml:space="preserve"> та </w:t>
+      </w:r>
+      <w:proofErr w:type="spellStart"/>
+      <w:r>
+        <w:rPr>
+          <w:rFonts w:ascii="Times New Roman" w:eastAsia="Times New Roman" w:hAnsi="Times New Roman" w:cs="Times New Roman"/>
+          <w:sz w:val="24"/>
+          <w:szCs w:val="24"/>
+          <w:lang w:eastAsia="ru-RU"/>
+        </w:rPr>
+        <w:t>аналізу</w:t>
+      </w:r>
+      <w:proofErr w:type="spellEnd"/>
+      <w:r>
+        <w:rPr>
+          <w:rFonts w:ascii="Times New Roman" w:eastAsia="Times New Roman" w:hAnsi="Times New Roman" w:cs="Times New Roman"/>
+          <w:sz w:val="24"/>
+          <w:szCs w:val="24"/>
+          <w:lang w:eastAsia="ru-RU"/>
+        </w:rPr>
+        <w:t xml:space="preserve"> </w:t>
+      </w:r>
+      <w:proofErr w:type="spellStart"/>
+      <w:r>
+        <w:rPr>
+          <w:rFonts w:ascii="Times New Roman" w:eastAsia="Times New Roman" w:hAnsi="Times New Roman" w:cs="Times New Roman"/>
+          <w:sz w:val="24"/>
+          <w:szCs w:val="24"/>
+          <w:lang w:eastAsia="ru-RU"/>
+        </w:rPr>
+        <w:t>мережевого</w:t>
+      </w:r>
+      <w:proofErr w:type="spellEnd"/>
+      <w:r>
+        <w:rPr>
+          <w:rFonts w:ascii="Times New Roman" w:eastAsia="Times New Roman" w:hAnsi="Times New Roman" w:cs="Times New Roman"/>
+          <w:sz w:val="24"/>
+          <w:szCs w:val="24"/>
+          <w:lang w:eastAsia="ru-RU"/>
+        </w:rPr>
+        <w:t xml:space="preserve"> </w:t>
+      </w:r>
+      <w:proofErr w:type="spellStart"/>
+      <w:r>
+        <w:rPr>
+          <w:rFonts w:ascii="Times New Roman" w:eastAsia="Times New Roman" w:hAnsi="Times New Roman" w:cs="Times New Roman"/>
+          <w:sz w:val="24"/>
+          <w:szCs w:val="24"/>
+          <w:lang w:eastAsia="ru-RU"/>
+        </w:rPr>
+        <w:t>трафіку</w:t>
+      </w:r>
+      <w:proofErr w:type="spellEnd"/>
+      <w:r>
+        <w:rPr>
+          <w:rFonts w:ascii="Times New Roman" w:eastAsia="Times New Roman" w:hAnsi="Times New Roman" w:cs="Times New Roman"/>
+          <w:sz w:val="24"/>
+          <w:szCs w:val="24"/>
+          <w:lang w:eastAsia="ru-RU"/>
+        </w:rPr>
+        <w:t xml:space="preserve">. </w:t>
+      </w:r>
+      <w:proofErr w:type="spellStart"/>
+      <w:r>
+        <w:rPr>
+          <w:rFonts w:ascii="Times New Roman" w:eastAsia="Times New Roman" w:hAnsi="Times New Roman" w:cs="Times New Roman"/>
+          <w:sz w:val="24"/>
+          <w:szCs w:val="24"/>
+          <w:lang w:eastAsia="ru-RU"/>
+        </w:rPr>
+        <w:t>Він</w:t>
+      </w:r>
+      <w:proofErr w:type="spellEnd"/>
+      <w:r>
+        <w:rPr>
+          <w:rFonts w:ascii="Times New Roman" w:eastAsia="Times New Roman" w:hAnsi="Times New Roman" w:cs="Times New Roman"/>
+          <w:sz w:val="24"/>
+          <w:szCs w:val="24"/>
+          <w:lang w:eastAsia="ru-RU"/>
+        </w:rPr>
+        <w:t xml:space="preserve"> </w:t>
+      </w:r>
+      <w:proofErr w:type="spellStart"/>
+      <w:r>
+        <w:rPr>
+          <w:rFonts w:ascii="Times New Roman" w:eastAsia="Times New Roman" w:hAnsi="Times New Roman" w:cs="Times New Roman"/>
+          <w:sz w:val="24"/>
+          <w:szCs w:val="24"/>
+          <w:lang w:eastAsia="ru-RU"/>
+        </w:rPr>
+        <w:t>дозволяє</w:t>
+      </w:r>
+      <w:proofErr w:type="spellEnd"/>
+      <w:r>
+        <w:rPr>
+          <w:rFonts w:ascii="Times New Roman" w:eastAsia="Times New Roman" w:hAnsi="Times New Roman" w:cs="Times New Roman"/>
+          <w:sz w:val="24"/>
+          <w:szCs w:val="24"/>
+          <w:lang w:eastAsia="ru-RU"/>
+        </w:rPr>
+        <w:t xml:space="preserve"> </w:t>
+      </w:r>
+      <w:proofErr w:type="spellStart"/>
+      <w:r>
+        <w:rPr>
+          <w:rFonts w:ascii="Times New Roman" w:eastAsia="Times New Roman" w:hAnsi="Times New Roman" w:cs="Times New Roman"/>
+          <w:sz w:val="24"/>
+          <w:szCs w:val="24"/>
+          <w:lang w:eastAsia="ru-RU"/>
+        </w:rPr>
+        <w:t>досліджувати</w:t>
+      </w:r>
+      <w:proofErr w:type="spellEnd"/>
+      <w:r>
+        <w:rPr>
+          <w:rFonts w:ascii="Times New Roman" w:eastAsia="Times New Roman" w:hAnsi="Times New Roman" w:cs="Times New Roman"/>
+          <w:sz w:val="24"/>
+          <w:szCs w:val="24"/>
+          <w:lang w:eastAsia="ru-RU"/>
+        </w:rPr>
+        <w:t xml:space="preserve"> </w:t>
+      </w:r>
+      <w:proofErr w:type="spellStart"/>
+      <w:r>
+        <w:rPr>
+          <w:rFonts w:ascii="Times New Roman" w:eastAsia="Times New Roman" w:hAnsi="Times New Roman" w:cs="Times New Roman"/>
+          <w:sz w:val="24"/>
+          <w:szCs w:val="24"/>
+          <w:lang w:eastAsia="ru-RU"/>
+        </w:rPr>
+        <w:t>пакети</w:t>
+      </w:r>
+      <w:proofErr w:type="spellEnd"/>
+      <w:r>
+        <w:rPr>
+          <w:rFonts w:ascii="Times New Roman" w:eastAsia="Times New Roman" w:hAnsi="Times New Roman" w:cs="Times New Roman"/>
+          <w:sz w:val="24"/>
+          <w:szCs w:val="24"/>
+          <w:lang w:eastAsia="ru-RU"/>
+        </w:rPr>
+        <w:t xml:space="preserve"> на </w:t>
+      </w:r>
+      <w:proofErr w:type="spellStart"/>
+      <w:r>
+        <w:rPr>
+          <w:rFonts w:ascii="Times New Roman" w:eastAsia="Times New Roman" w:hAnsi="Times New Roman" w:cs="Times New Roman"/>
+          <w:sz w:val="24"/>
+          <w:szCs w:val="24"/>
+          <w:lang w:eastAsia="ru-RU"/>
+        </w:rPr>
+        <w:t>різних</w:t>
+      </w:r>
+      <w:proofErr w:type="spellEnd"/>
+      <w:r>
+        <w:rPr>
+          <w:rFonts w:ascii="Times New Roman" w:eastAsia="Times New Roman" w:hAnsi="Times New Roman" w:cs="Times New Roman"/>
+          <w:sz w:val="24"/>
+          <w:szCs w:val="24"/>
+          <w:lang w:eastAsia="ru-RU"/>
+        </w:rPr>
+        <w:t xml:space="preserve"> </w:t>
+      </w:r>
+      <w:proofErr w:type="spellStart"/>
+      <w:r>
+        <w:rPr>
+          <w:rFonts w:ascii="Times New Roman" w:eastAsia="Times New Roman" w:hAnsi="Times New Roman" w:cs="Times New Roman"/>
+          <w:sz w:val="24"/>
+          <w:szCs w:val="24"/>
+          <w:lang w:eastAsia="ru-RU"/>
+        </w:rPr>
+        <w:t>рівнях</w:t>
+      </w:r>
+      <w:proofErr w:type="spellEnd"/>
+      <w:r>
+        <w:rPr>
+          <w:rFonts w:ascii="Times New Roman" w:eastAsia="Times New Roman" w:hAnsi="Times New Roman" w:cs="Times New Roman"/>
+          <w:sz w:val="24"/>
+          <w:szCs w:val="24"/>
+          <w:lang w:eastAsia="ru-RU"/>
+        </w:rPr>
+        <w:t xml:space="preserve">, </w:t>
+      </w:r>
+      <w:proofErr w:type="spellStart"/>
+      <w:r>
+        <w:rPr>
+          <w:rFonts w:ascii="Times New Roman" w:eastAsia="Times New Roman" w:hAnsi="Times New Roman" w:cs="Times New Roman"/>
+          <w:sz w:val="24"/>
+          <w:szCs w:val="24"/>
+          <w:lang w:eastAsia="ru-RU"/>
+        </w:rPr>
+        <w:t>фільтрувати</w:t>
+      </w:r>
+      <w:proofErr w:type="spellEnd"/>
+      <w:r>
+        <w:rPr>
+          <w:rFonts w:ascii="Times New Roman" w:eastAsia="Times New Roman" w:hAnsi="Times New Roman" w:cs="Times New Roman"/>
+          <w:sz w:val="24"/>
+          <w:szCs w:val="24"/>
+          <w:lang w:eastAsia="ru-RU"/>
+        </w:rPr>
+        <w:t xml:space="preserve"> </w:t>
+      </w:r>
+      <w:proofErr w:type="spellStart"/>
+      <w:r>
+        <w:rPr>
+          <w:rFonts w:ascii="Times New Roman" w:eastAsia="Times New Roman" w:hAnsi="Times New Roman" w:cs="Times New Roman"/>
+          <w:sz w:val="24"/>
+          <w:szCs w:val="24"/>
+          <w:lang w:eastAsia="ru-RU"/>
+        </w:rPr>
+        <w:t>їх</w:t>
+      </w:r>
+      <w:proofErr w:type="spellEnd"/>
+      <w:r>
+        <w:rPr>
+          <w:rFonts w:ascii="Times New Roman" w:eastAsia="Times New Roman" w:hAnsi="Times New Roman" w:cs="Times New Roman"/>
+          <w:sz w:val="24"/>
+          <w:szCs w:val="24"/>
+          <w:lang w:eastAsia="ru-RU"/>
+        </w:rPr>
+        <w:t xml:space="preserve"> за протоколами </w:t>
+      </w:r>
+      <w:proofErr w:type="spellStart"/>
+      <w:r>
+        <w:rPr>
+          <w:rFonts w:ascii="Times New Roman" w:eastAsia="Times New Roman" w:hAnsi="Times New Roman" w:cs="Times New Roman"/>
+          <w:sz w:val="24"/>
+          <w:szCs w:val="24"/>
+          <w:lang w:eastAsia="ru-RU"/>
+        </w:rPr>
+        <w:t>або</w:t>
+      </w:r>
+      <w:proofErr w:type="spellEnd"/>
+      <w:r>
+        <w:rPr>
+          <w:rFonts w:ascii="Times New Roman" w:eastAsia="Times New Roman" w:hAnsi="Times New Roman" w:cs="Times New Roman"/>
+          <w:sz w:val="24"/>
+          <w:szCs w:val="24"/>
+          <w:lang w:eastAsia="ru-RU"/>
+        </w:rPr>
+        <w:t xml:space="preserve"> </w:t>
+      </w:r>
+      <w:proofErr w:type="spellStart"/>
+      <w:r>
+        <w:rPr>
+          <w:rFonts w:ascii="Times New Roman" w:eastAsia="Times New Roman" w:hAnsi="Times New Roman" w:cs="Times New Roman"/>
+          <w:sz w:val="24"/>
+          <w:szCs w:val="24"/>
+          <w:lang w:eastAsia="ru-RU"/>
+        </w:rPr>
+        <w:t>умовами</w:t>
+      </w:r>
+      <w:proofErr w:type="spellEnd"/>
+      <w:r>
+        <w:rPr>
+          <w:rFonts w:ascii="Times New Roman" w:eastAsia="Times New Roman" w:hAnsi="Times New Roman" w:cs="Times New Roman"/>
+          <w:sz w:val="24"/>
+          <w:szCs w:val="24"/>
+          <w:lang w:eastAsia="ru-RU"/>
+        </w:rPr>
+        <w:t xml:space="preserve">, </w:t>
+      </w:r>
+      <w:proofErr w:type="spellStart"/>
+      <w:r>
+        <w:rPr>
+          <w:rFonts w:ascii="Times New Roman" w:eastAsia="Times New Roman" w:hAnsi="Times New Roman" w:cs="Times New Roman"/>
+          <w:sz w:val="24"/>
+          <w:szCs w:val="24"/>
+          <w:lang w:eastAsia="ru-RU"/>
+        </w:rPr>
+        <w:t>що</w:t>
+      </w:r>
+      <w:proofErr w:type="spellEnd"/>
+      <w:r>
+        <w:rPr>
+          <w:rFonts w:ascii="Times New Roman" w:eastAsia="Times New Roman" w:hAnsi="Times New Roman" w:cs="Times New Roman"/>
+          <w:sz w:val="24"/>
+          <w:szCs w:val="24"/>
+          <w:lang w:eastAsia="ru-RU"/>
+        </w:rPr>
+        <w:t xml:space="preserve"> </w:t>
+      </w:r>
+      <w:proofErr w:type="spellStart"/>
+      <w:r>
+        <w:rPr>
+          <w:rFonts w:ascii="Times New Roman" w:eastAsia="Times New Roman" w:hAnsi="Times New Roman" w:cs="Times New Roman"/>
+          <w:sz w:val="24"/>
+          <w:szCs w:val="24"/>
+          <w:lang w:eastAsia="ru-RU"/>
+        </w:rPr>
+        <w:t>дозволяє</w:t>
+      </w:r>
+      <w:proofErr w:type="spellEnd"/>
+      <w:r>
+        <w:rPr>
+          <w:rFonts w:ascii="Times New Roman" w:eastAsia="Times New Roman" w:hAnsi="Times New Roman" w:cs="Times New Roman"/>
+          <w:sz w:val="24"/>
+          <w:szCs w:val="24"/>
+          <w:lang w:eastAsia="ru-RU"/>
+        </w:rPr>
+        <w:t xml:space="preserve"> </w:t>
+      </w:r>
+      <w:proofErr w:type="spellStart"/>
+      <w:r>
+        <w:rPr>
+          <w:rFonts w:ascii="Times New Roman" w:eastAsia="Times New Roman" w:hAnsi="Times New Roman" w:cs="Times New Roman"/>
+          <w:sz w:val="24"/>
+          <w:szCs w:val="24"/>
+          <w:lang w:eastAsia="ru-RU"/>
+        </w:rPr>
+        <w:t>знаходити</w:t>
+      </w:r>
+      <w:proofErr w:type="spellEnd"/>
+      <w:r>
+        <w:rPr>
+          <w:rFonts w:ascii="Times New Roman" w:eastAsia="Times New Roman" w:hAnsi="Times New Roman" w:cs="Times New Roman"/>
+          <w:sz w:val="24"/>
+          <w:szCs w:val="24"/>
+          <w:lang w:eastAsia="ru-RU"/>
+        </w:rPr>
+        <w:t xml:space="preserve"> </w:t>
+      </w:r>
+      <w:proofErr w:type="spellStart"/>
+      <w:r>
+        <w:rPr>
+          <w:rFonts w:ascii="Times New Roman" w:eastAsia="Times New Roman" w:hAnsi="Times New Roman" w:cs="Times New Roman"/>
+          <w:sz w:val="24"/>
+          <w:szCs w:val="24"/>
+          <w:lang w:eastAsia="ru-RU"/>
+        </w:rPr>
+        <w:t>проблеми</w:t>
+      </w:r>
+      <w:proofErr w:type="spellEnd"/>
+      <w:r>
+        <w:rPr>
+          <w:rFonts w:ascii="Times New Roman" w:eastAsia="Times New Roman" w:hAnsi="Times New Roman" w:cs="Times New Roman"/>
+          <w:sz w:val="24"/>
+          <w:szCs w:val="24"/>
+          <w:lang w:eastAsia="ru-RU"/>
+        </w:rPr>
+        <w:t xml:space="preserve"> в </w:t>
+      </w:r>
+      <w:proofErr w:type="spellStart"/>
+      <w:r>
+        <w:rPr>
+          <w:rFonts w:ascii="Times New Roman" w:eastAsia="Times New Roman" w:hAnsi="Times New Roman" w:cs="Times New Roman"/>
+          <w:sz w:val="24"/>
+          <w:szCs w:val="24"/>
+          <w:lang w:eastAsia="ru-RU"/>
+        </w:rPr>
+        <w:t>мережі</w:t>
+      </w:r>
+      <w:proofErr w:type="spellEnd"/>
+      <w:r>
+        <w:rPr>
+          <w:rFonts w:ascii="Times New Roman" w:eastAsia="Times New Roman" w:hAnsi="Times New Roman" w:cs="Times New Roman"/>
+          <w:sz w:val="24"/>
+          <w:szCs w:val="24"/>
+          <w:lang w:eastAsia="ru-RU"/>
+        </w:rPr>
+        <w:t xml:space="preserve"> </w:t>
+      </w:r>
+      <w:proofErr w:type="spellStart"/>
+      <w:r>
+        <w:rPr>
+          <w:rFonts w:ascii="Times New Roman" w:eastAsia="Times New Roman" w:hAnsi="Times New Roman" w:cs="Times New Roman"/>
+          <w:sz w:val="24"/>
+          <w:szCs w:val="24"/>
+          <w:lang w:eastAsia="ru-RU"/>
+        </w:rPr>
+        <w:t>або</w:t>
+      </w:r>
+      <w:proofErr w:type="spellEnd"/>
+      <w:r>
+        <w:rPr>
+          <w:rFonts w:ascii="Times New Roman" w:eastAsia="Times New Roman" w:hAnsi="Times New Roman" w:cs="Times New Roman"/>
+          <w:sz w:val="24"/>
+          <w:szCs w:val="24"/>
+          <w:lang w:eastAsia="ru-RU"/>
+        </w:rPr>
+        <w:t xml:space="preserve"> </w:t>
+      </w:r>
+      <w:proofErr w:type="spellStart"/>
+      <w:r>
+        <w:rPr>
+          <w:rFonts w:ascii="Times New Roman" w:eastAsia="Times New Roman" w:hAnsi="Times New Roman" w:cs="Times New Roman"/>
+          <w:sz w:val="24"/>
+          <w:szCs w:val="24"/>
+          <w:lang w:eastAsia="ru-RU"/>
+        </w:rPr>
+        <w:t>аналізувати</w:t>
+      </w:r>
+      <w:proofErr w:type="spellEnd"/>
+      <w:r>
+        <w:rPr>
+          <w:rFonts w:ascii="Times New Roman" w:eastAsia="Times New Roman" w:hAnsi="Times New Roman" w:cs="Times New Roman"/>
+          <w:sz w:val="24"/>
+          <w:szCs w:val="24"/>
+          <w:lang w:eastAsia="ru-RU"/>
+        </w:rPr>
+        <w:t xml:space="preserve"> </w:t>
+      </w:r>
+      <w:proofErr w:type="spellStart"/>
+      <w:r>
+        <w:rPr>
+          <w:rFonts w:ascii="Times New Roman" w:eastAsia="Times New Roman" w:hAnsi="Times New Roman" w:cs="Times New Roman"/>
+          <w:sz w:val="24"/>
+          <w:szCs w:val="24"/>
+          <w:lang w:eastAsia="ru-RU"/>
+        </w:rPr>
+        <w:t>шкідливий</w:t>
+      </w:r>
+      <w:proofErr w:type="spellEnd"/>
+      <w:r>
+        <w:rPr>
+          <w:rFonts w:ascii="Times New Roman" w:eastAsia="Times New Roman" w:hAnsi="Times New Roman" w:cs="Times New Roman"/>
+          <w:sz w:val="24"/>
+          <w:szCs w:val="24"/>
+          <w:lang w:eastAsia="ru-RU"/>
+        </w:rPr>
+        <w:t xml:space="preserve"> </w:t>
+      </w:r>
+      <w:proofErr w:type="spellStart"/>
+      <w:r>
+        <w:rPr>
+          <w:rFonts w:ascii="Times New Roman" w:eastAsia="Times New Roman" w:hAnsi="Times New Roman" w:cs="Times New Roman"/>
+          <w:sz w:val="24"/>
+          <w:szCs w:val="24"/>
+          <w:lang w:eastAsia="ru-RU"/>
+        </w:rPr>
+        <w:t>трафік</w:t>
+      </w:r>
+      <w:proofErr w:type="spellEnd"/>
+      <w:r>
+        <w:rPr>
+          <w:rFonts w:ascii="Times New Roman" w:eastAsia="Times New Roman" w:hAnsi="Times New Roman" w:cs="Times New Roman"/>
+          <w:sz w:val="24"/>
+          <w:szCs w:val="24"/>
+          <w:lang w:eastAsia="ru-RU"/>
+        </w:rPr>
+        <w:t>.</w:t>
+      </w:r>
+    </w:p>
+    <w:p>
+      <w:pPr>
         <w:rPr>
           <w:rFonts w:ascii="Times New Roman" w:eastAsia="Times New Roman" w:hAnsi="Times New Roman" w:cs="Times New Roman"/>
           <w:b/>
@@ -1400,15 +2471,61 @@
           <w:b/>
           <w:i/>
           <w:iCs/>
+          <w:sz w:val="28"/>
+          <w:lang w:val="uk-UA"/>
+        </w:rPr>
+        <w:br w:type="page"/>
+      </w:r>
+    </w:p>
+    <w:p>
+      <w:pPr>
+        <w:rPr>
+          <w:rFonts w:ascii="Times New Roman" w:eastAsia="Times New Roman" w:hAnsi="Times New Roman" w:cs="Times New Roman"/>
+          <w:b/>
+          <w:i/>
+          <w:iCs/>
+          <w:sz w:val="28"/>
+          <w:lang w:val="uk-UA"/>
+        </w:rPr>
+      </w:pPr>
+      <w:r>
+        <w:rPr>
+          <w:rFonts w:ascii="Times New Roman" w:eastAsia="Times New Roman" w:hAnsi="Times New Roman" w:cs="Times New Roman"/>
+          <w:b/>
+          <w:i/>
+          <w:iCs/>
+          <w:sz w:val="28"/>
+          <w:lang w:val="uk-UA"/>
+        </w:rPr>
+        <w:lastRenderedPageBreak/>
+        <w:t>Хід роботи</w:t>
+      </w:r>
+    </w:p>
+    <w:p>
+      <w:pPr>
+        <w:jc w:val="center"/>
+        <w:rPr>
+          <w:rFonts w:ascii="Times New Roman" w:eastAsia="Times New Roman" w:hAnsi="Times New Roman" w:cs="Times New Roman"/>
+          <w:bCs/>
+          <w:sz w:val="24"/>
+          <w:szCs w:val="20"/>
+          <w:lang w:val="en-US"/>
+        </w:rPr>
+      </w:pPr>
+      <w:r>
+        <w:rPr>
+          <w:rFonts w:ascii="Times New Roman" w:eastAsia="Times New Roman" w:hAnsi="Times New Roman" w:cs="Times New Roman"/>
+          <w:bCs/>
           <w:noProof/>
-          <w:sz w:val="28"/>
-          <w:lang w:val="uk-UA"/>
+          <w:sz w:val="24"/>
+          <w:szCs w:val="20"/>
+          <w:lang w:val="en-US"/>
         </w:rPr>
         <w:drawing>
-          <wp:inline distT="0" distB="0" distL="0" distR="0" wp14:anchorId="4A48EDC7" wp14:editId="7E31DADC">
-            <wp:extent cx="5468840" cy="3847381"/>
-            <wp:effectExtent l="0" t="0" r="0" b="1270"/>
-            <wp:docPr id="2" name="Picture 2"/>
+          <wp:inline distT="0" distB="0" distL="0" distR="0" wp14:anchorId="4351481C" wp14:editId="03D7F25B">
+            <wp:extent cx="5905500" cy="5953125"/>
+            <wp:effectExtent l="0" t="0" r="0" b="9525"/>
+            <wp:docPr id="1" name="Picture 1"/>
             <wp:cNvGraphicFramePr>
               <a:graphicFrameLocks xmlns:a="http://schemas.openxmlformats.org/drawingml/2006/main" noChangeAspect="1"/>
             </wp:cNvGraphicFramePr>
@@ -1437,7 +2554,7 @@
                   <pic:spPr bwMode="auto">
                     <a:xfrm>
                       <a:off x="0" y="0"/>
-                      <a:ext cx="5477779" cy="3853670"/>
+                      <a:ext cx="5905500" cy="5953125"/>
                     </a:xfrm>
                     <a:prstGeom prst="rect">
                       <a:avLst/>
@@ -1460,7 +2577,8 @@
         <w:rPr>
           <w:rFonts w:ascii="Times New Roman" w:eastAsia="Times New Roman" w:hAnsi="Times New Roman" w:cs="Times New Roman"/>
           <w:bCs/>
-          <w:sz w:val="28"/>
+          <w:sz w:val="24"/>
+          <w:szCs w:val="20"/>
           <w:lang w:val="en-US"/>
         </w:rPr>
       </w:pPr>
@@ -1468,16 +2586,18 @@
         <w:rPr>
           <w:rFonts w:ascii="Times New Roman" w:eastAsia="Times New Roman" w:hAnsi="Times New Roman" w:cs="Times New Roman"/>
           <w:bCs/>
-          <w:sz w:val="28"/>
-          <w:lang w:val="uk-UA"/>
-        </w:rPr>
-        <w:t xml:space="preserve">Рис. 1 – Початкове вікно </w:t>
-      </w:r>
-      <w:r>
-        <w:rPr>
-          <w:rFonts w:ascii="Times New Roman" w:eastAsia="Times New Roman" w:hAnsi="Times New Roman" w:cs="Times New Roman"/>
-          <w:bCs/>
-          <w:sz w:val="28"/>
+          <w:sz w:val="24"/>
+          <w:szCs w:val="20"/>
+          <w:lang w:val="uk-UA"/>
+        </w:rPr>
+        <w:t xml:space="preserve">Рис. 1 – Головне вікно програми </w:t>
+      </w:r>
+      <w:r>
+        <w:rPr>
+          <w:rFonts w:ascii="Times New Roman" w:eastAsia="Times New Roman" w:hAnsi="Times New Roman" w:cs="Times New Roman"/>
+          <w:bCs/>
+          <w:sz w:val="24"/>
+          <w:szCs w:val="20"/>
           <w:lang w:val="en-US"/>
         </w:rPr>
         <w:t>Wireshark</w:t>
@@ -1489,23 +2609,25 @@
         <w:rPr>
           <w:rFonts w:ascii="Times New Roman" w:eastAsia="Times New Roman" w:hAnsi="Times New Roman" w:cs="Times New Roman"/>
           <w:bCs/>
-          <w:sz w:val="28"/>
+          <w:sz w:val="24"/>
+          <w:szCs w:val="20"/>
+        </w:rPr>
+      </w:pPr>
+      <w:r>
+        <w:rPr>
+          <w:rFonts w:ascii="Times New Roman" w:eastAsia="Times New Roman" w:hAnsi="Times New Roman" w:cs="Times New Roman"/>
+          <w:bCs/>
+          <w:noProof/>
+          <w:sz w:val="24"/>
+          <w:szCs w:val="20"/>
           <w:lang w:val="en-US"/>
         </w:rPr>
-      </w:pPr>
-      <w:r>
-        <w:rPr>
-          <w:rFonts w:ascii="Times New Roman" w:eastAsia="Times New Roman" w:hAnsi="Times New Roman" w:cs="Times New Roman"/>
-          <w:bCs/>
-          <w:noProof/>
-          <w:sz w:val="28"/>
-          <w:lang w:val="en-US"/>
-        </w:rPr>
+        <w:lastRenderedPageBreak/>
         <w:drawing>
-          <wp:inline distT="0" distB="0" distL="0" distR="0" wp14:anchorId="20FF81A5" wp14:editId="69796C27">
-            <wp:extent cx="5284909" cy="3717984"/>
-            <wp:effectExtent l="0" t="0" r="0" b="0"/>
-            <wp:docPr id="4" name="Picture 4"/>
+          <wp:inline distT="0" distB="0" distL="0" distR="0" wp14:anchorId="7F671A67" wp14:editId="7EE9B065">
+            <wp:extent cx="5934075" cy="3457575"/>
+            <wp:effectExtent l="0" t="0" r="9525" b="9525"/>
+            <wp:docPr id="3" name="Picture 3"/>
             <wp:cNvGraphicFramePr>
               <a:graphicFrameLocks xmlns:a="http://schemas.openxmlformats.org/drawingml/2006/main" noChangeAspect="1"/>
             </wp:cNvGraphicFramePr>
@@ -1534,7 +2656,7 @@
                   <pic:spPr bwMode="auto">
                     <a:xfrm>
                       <a:off x="0" y="0"/>
-                      <a:ext cx="5292504" cy="3723327"/>
+                      <a:ext cx="5934075" cy="3457575"/>
                     </a:xfrm>
                     <a:prstGeom prst="rect">
                       <a:avLst/>
@@ -1557,7 +2679,8 @@
         <w:rPr>
           <w:rFonts w:ascii="Times New Roman" w:eastAsia="Times New Roman" w:hAnsi="Times New Roman" w:cs="Times New Roman"/>
           <w:bCs/>
-          <w:sz w:val="28"/>
+          <w:sz w:val="24"/>
+          <w:szCs w:val="20"/>
           <w:lang w:val="en-US"/>
         </w:rPr>
       </w:pPr>
@@ -1565,38 +2688,21 @@
         <w:rPr>
           <w:rFonts w:ascii="Times New Roman" w:eastAsia="Times New Roman" w:hAnsi="Times New Roman" w:cs="Times New Roman"/>
           <w:bCs/>
-          <w:sz w:val="28"/>
-          <w:lang w:val="uk-UA"/>
-        </w:rPr>
-        <w:t xml:space="preserve">Рис. 2 – Головне вікно </w:t>
-      </w:r>
-      <w:r>
-        <w:rPr>
-          <w:rFonts w:ascii="Times New Roman" w:eastAsia="Times New Roman" w:hAnsi="Times New Roman" w:cs="Times New Roman"/>
-          <w:bCs/>
-          <w:sz w:val="28"/>
+          <w:sz w:val="24"/>
+          <w:szCs w:val="20"/>
+          <w:lang w:val="uk-UA"/>
+        </w:rPr>
+        <w:t xml:space="preserve">Рис. 2 – Результат сканування інтерфейсу </w:t>
+      </w:r>
+      <w:r>
+        <w:rPr>
+          <w:rFonts w:ascii="Times New Roman" w:eastAsia="Times New Roman" w:hAnsi="Times New Roman" w:cs="Times New Roman"/>
+          <w:bCs/>
+          <w:sz w:val="24"/>
+          <w:szCs w:val="20"/>
           <w:lang w:val="en-US"/>
         </w:rPr>
-        <w:t>Wireshark</w:t>
-      </w:r>
-    </w:p>
-    <w:p>
-      <w:pPr>
-        <w:rPr>
-          <w:rFonts w:ascii="Times New Roman" w:eastAsia="Times New Roman" w:hAnsi="Times New Roman" w:cs="Times New Roman"/>
-          <w:bCs/>
-          <w:sz w:val="28"/>
-          <w:lang w:val="en-US"/>
-        </w:rPr>
-      </w:pPr>
-      <w:r>
-        <w:rPr>
-          <w:rFonts w:ascii="Times New Roman" w:eastAsia="Times New Roman" w:hAnsi="Times New Roman" w:cs="Times New Roman"/>
-          <w:bCs/>
-          <w:sz w:val="28"/>
-          <w:lang w:val="en-US"/>
-        </w:rPr>
-        <w:br w:type="page"/>
+        <w:t>Ethernet</w:t>
       </w:r>
     </w:p>
     <w:p>
@@ -1605,44 +2711,9 @@
         <w:rPr>
           <w:rFonts w:ascii="Times New Roman" w:eastAsia="Times New Roman" w:hAnsi="Times New Roman" w:cs="Times New Roman"/>
           <w:bCs/>
-          <w:sz w:val="28"/>
-        </w:rPr>
-      </w:pPr>
-      <w:r>
-        <w:rPr>
-          <w:rFonts w:ascii="Times New Roman" w:eastAsia="Times New Roman" w:hAnsi="Times New Roman" w:cs="Times New Roman"/>
-          <w:bCs/>
-          <w:sz w:val="28"/>
-          <w:lang w:val="uk-UA"/>
-        </w:rPr>
-        <w:lastRenderedPageBreak/>
-        <w:t xml:space="preserve">З метою копіювання файлу через мережу для подальшого захоплення, був завантажений інтернет додаток, відповідно захоплена мережа </w:t>
-      </w:r>
-      <w:r>
-        <w:rPr>
-          <w:rFonts w:ascii="Times New Roman" w:eastAsia="Times New Roman" w:hAnsi="Times New Roman" w:cs="Times New Roman"/>
-          <w:bCs/>
-          <w:sz w:val="28"/>
-          <w:lang w:val="en-US"/>
-        </w:rPr>
-        <w:t>Ethernet</w:t>
-      </w:r>
-      <w:r>
-        <w:rPr>
-          <w:rFonts w:ascii="Times New Roman" w:eastAsia="Times New Roman" w:hAnsi="Times New Roman" w:cs="Times New Roman"/>
-          <w:bCs/>
-          <w:sz w:val="28"/>
-        </w:rPr>
-        <w:t>.</w:t>
-      </w:r>
-    </w:p>
-    <w:p>
-      <w:pPr>
-        <w:jc w:val="center"/>
-        <w:rPr>
-          <w:rFonts w:ascii="Times New Roman" w:eastAsia="Times New Roman" w:hAnsi="Times New Roman" w:cs="Times New Roman"/>
-          <w:bCs/>
-          <w:sz w:val="28"/>
+          <w:sz w:val="24"/>
+          <w:szCs w:val="20"/>
+          <w:lang w:val="uk-UA"/>
         </w:rPr>
       </w:pPr>
       <w:r>
@@ -1650,13 +2721,15 @@
           <w:rFonts w:ascii="Times New Roman" w:eastAsia="Times New Roman" w:hAnsi="Times New Roman" w:cs="Times New Roman"/>
           <w:bCs/>
           <w:noProof/>
-          <w:sz w:val="28"/>
+          <w:sz w:val="24"/>
+          <w:szCs w:val="20"/>
+          <w:lang w:val="uk-UA"/>
         </w:rPr>
         <w:drawing>
-          <wp:inline distT="0" distB="0" distL="0" distR="0" wp14:anchorId="084C88C3" wp14:editId="177DA3DA">
-            <wp:extent cx="7410122" cy="4164255"/>
-            <wp:effectExtent l="3810" t="0" r="4445" b="4445"/>
-            <wp:docPr id="8" name="Picture 8"/>
+          <wp:inline distT="0" distB="0" distL="0" distR="0" wp14:anchorId="152E1D20" wp14:editId="361C5328">
+            <wp:extent cx="5934075" cy="4295775"/>
+            <wp:effectExtent l="0" t="0" r="9525" b="9525"/>
+            <wp:docPr id="5" name="Picture 5"/>
             <wp:cNvGraphicFramePr>
               <a:graphicFrameLocks xmlns:a="http://schemas.openxmlformats.org/drawingml/2006/main" noChangeAspect="1"/>
             </wp:cNvGraphicFramePr>
@@ -1670,7 +2743,7 @@
                     </pic:cNvPicPr>
                   </pic:nvPicPr>
                   <pic:blipFill>
-                    <a:blip r:embed="rId8" cstate="print">
+                    <a:blip r:embed="rId8">
                       <a:extLst>
                         <a:ext uri="{28A0092B-C50C-407E-A947-70E740481C1C}">
                           <a14:useLocalDpi xmlns:a14="http://schemas.microsoft.com/office/drawing/2010/main" val="0"/>
@@ -1683,9 +2756,9 @@
                     </a:stretch>
                   </pic:blipFill>
                   <pic:spPr bwMode="auto">
-                    <a:xfrm rot="5400000">
+                    <a:xfrm>
                       <a:off x="0" y="0"/>
-                      <a:ext cx="7438556" cy="4180234"/>
+                      <a:ext cx="5934075" cy="4295775"/>
                     </a:xfrm>
                     <a:prstGeom prst="rect">
                       <a:avLst/>
@@ -1708,32 +2781,37 @@
         <w:rPr>
           <w:rFonts w:ascii="Times New Roman" w:eastAsia="Times New Roman" w:hAnsi="Times New Roman" w:cs="Times New Roman"/>
           <w:bCs/>
-          <w:sz w:val="28"/>
-        </w:rPr>
-      </w:pPr>
-      <w:r>
-        <w:rPr>
-          <w:rFonts w:ascii="Times New Roman" w:eastAsia="Times New Roman" w:hAnsi="Times New Roman" w:cs="Times New Roman"/>
-          <w:bCs/>
-          <w:sz w:val="28"/>
-          <w:lang w:val="uk-UA"/>
-        </w:rPr>
-        <w:t xml:space="preserve">Рис. 3 – Аналіз пакету </w:t>
-      </w:r>
-      <w:r>
-        <w:rPr>
-          <w:rFonts w:ascii="Times New Roman" w:eastAsia="Times New Roman" w:hAnsi="Times New Roman" w:cs="Times New Roman"/>
-          <w:bCs/>
-          <w:sz w:val="28"/>
+          <w:sz w:val="24"/>
+          <w:szCs w:val="20"/>
+          <w:lang w:val="uk-UA"/>
+        </w:rPr>
+      </w:pPr>
+      <w:r>
+        <w:rPr>
+          <w:rFonts w:ascii="Times New Roman" w:eastAsia="Times New Roman" w:hAnsi="Times New Roman" w:cs="Times New Roman"/>
+          <w:bCs/>
+          <w:sz w:val="24"/>
+          <w:szCs w:val="20"/>
+          <w:lang w:val="uk-UA"/>
+        </w:rPr>
+        <w:t xml:space="preserve">Рис. 3 – Результат сканування інтерфейсу </w:t>
+      </w:r>
+      <w:r>
+        <w:rPr>
+          <w:rFonts w:ascii="Times New Roman" w:eastAsia="Times New Roman" w:hAnsi="Times New Roman" w:cs="Times New Roman"/>
+          <w:bCs/>
+          <w:sz w:val="24"/>
+          <w:szCs w:val="20"/>
           <w:lang w:val="en-US"/>
         </w:rPr>
-        <w:t>Wireshark</w:t>
-      </w:r>
-      <w:r>
-        <w:rPr>
-          <w:rFonts w:ascii="Times New Roman" w:eastAsia="Times New Roman" w:hAnsi="Times New Roman" w:cs="Times New Roman"/>
-          <w:bCs/>
-          <w:sz w:val="28"/>
+        <w:t>Ethernet</w:t>
+      </w:r>
+      <w:r>
+        <w:rPr>
+          <w:rFonts w:ascii="Times New Roman" w:eastAsia="Times New Roman" w:hAnsi="Times New Roman" w:cs="Times New Roman"/>
+          <w:bCs/>
+          <w:sz w:val="24"/>
+          <w:szCs w:val="20"/>
         </w:rPr>
         <w:t xml:space="preserve"> </w:t>
       </w:r>
@@ -1741,54 +2819,11 @@
         <w:rPr>
           <w:rFonts w:ascii="Times New Roman" w:eastAsia="Times New Roman" w:hAnsi="Times New Roman" w:cs="Times New Roman"/>
           <w:bCs/>
-          <w:sz w:val="28"/>
-          <w:lang w:val="uk-UA"/>
-        </w:rPr>
-        <w:t xml:space="preserve">з </w:t>
-      </w:r>
-      <w:r>
-        <w:rPr>
-          <w:rFonts w:ascii="Times New Roman" w:eastAsia="Times New Roman" w:hAnsi="Times New Roman" w:cs="Times New Roman"/>
-          <w:bCs/>
-          <w:sz w:val="28"/>
-          <w:lang w:val="uk-UA"/>
-        </w:rPr>
-        <w:t>прапором</w:t>
-      </w:r>
-      <w:r>
-        <w:rPr>
-          <w:rFonts w:ascii="Times New Roman" w:eastAsia="Times New Roman" w:hAnsi="Times New Roman" w:cs="Times New Roman"/>
-          <w:bCs/>
-          <w:sz w:val="28"/>
-          <w:lang w:val="uk-UA"/>
-        </w:rPr>
-        <w:t xml:space="preserve"> </w:t>
-      </w:r>
-      <w:r>
-        <w:rPr>
-          <w:rFonts w:ascii="Times New Roman" w:eastAsia="Times New Roman" w:hAnsi="Times New Roman" w:cs="Times New Roman"/>
-          <w:bCs/>
-          <w:sz w:val="28"/>
-          <w:lang w:val="en-US"/>
-        </w:rPr>
-        <w:t>SYN</w:t>
-      </w:r>
-    </w:p>
-    <w:p>
-      <w:pPr>
-        <w:rPr>
-          <w:rFonts w:ascii="Times New Roman" w:eastAsia="Times New Roman" w:hAnsi="Times New Roman" w:cs="Times New Roman"/>
-          <w:bCs/>
-          <w:sz w:val="28"/>
-        </w:rPr>
-      </w:pPr>
-      <w:r>
-        <w:rPr>
-          <w:rFonts w:ascii="Times New Roman" w:eastAsia="Times New Roman" w:hAnsi="Times New Roman" w:cs="Times New Roman"/>
-          <w:bCs/>
-          <w:sz w:val="28"/>
-        </w:rPr>
-        <w:br w:type="page"/>
+          <w:sz w:val="24"/>
+          <w:szCs w:val="20"/>
+          <w:lang w:val="uk-UA"/>
+        </w:rPr>
+        <w:t>під час завантаження файлу</w:t>
       </w:r>
     </w:p>
     <w:p>
@@ -1797,7 +2832,9 @@
         <w:rPr>
           <w:rFonts w:ascii="Times New Roman" w:eastAsia="Times New Roman" w:hAnsi="Times New Roman" w:cs="Times New Roman"/>
           <w:bCs/>
-          <w:sz w:val="28"/>
+          <w:sz w:val="24"/>
+          <w:szCs w:val="20"/>
+          <w:lang w:val="uk-UA"/>
         </w:rPr>
       </w:pPr>
       <w:r>
@@ -1805,14 +2842,16 @@
           <w:rFonts w:ascii="Times New Roman" w:eastAsia="Times New Roman" w:hAnsi="Times New Roman" w:cs="Times New Roman"/>
           <w:bCs/>
           <w:noProof/>
-          <w:sz w:val="28"/>
+          <w:sz w:val="24"/>
+          <w:szCs w:val="20"/>
+          <w:lang w:val="uk-UA"/>
         </w:rPr>
         <w:lastRenderedPageBreak/>
         <w:drawing>
-          <wp:inline distT="0" distB="0" distL="0" distR="0" wp14:anchorId="6C9A2744" wp14:editId="6B87D062">
-            <wp:extent cx="8668029" cy="4871159"/>
-            <wp:effectExtent l="0" t="6668" r="0" b="0"/>
-            <wp:docPr id="9" name="Picture 9"/>
+          <wp:inline distT="0" distB="0" distL="0" distR="0" wp14:anchorId="5DB4F081" wp14:editId="1DC70DEE">
+            <wp:extent cx="5934075" cy="2933700"/>
+            <wp:effectExtent l="0" t="0" r="9525" b="0"/>
+            <wp:docPr id="6" name="Picture 6"/>
             <wp:cNvGraphicFramePr>
               <a:graphicFrameLocks xmlns:a="http://schemas.openxmlformats.org/drawingml/2006/main" noChangeAspect="1"/>
             </wp:cNvGraphicFramePr>
@@ -1839,9 +2878,9 @@
                     </a:stretch>
                   </pic:blipFill>
                   <pic:spPr bwMode="auto">
-                    <a:xfrm rot="5400000">
+                    <a:xfrm>
                       <a:off x="0" y="0"/>
-                      <a:ext cx="8683944" cy="4880102"/>
+                      <a:ext cx="5934075" cy="2933700"/>
                     </a:xfrm>
                     <a:prstGeom prst="rect">
                       <a:avLst/>
@@ -1864,34 +2903,37 @@
         <w:rPr>
           <w:rFonts w:ascii="Times New Roman" w:eastAsia="Times New Roman" w:hAnsi="Times New Roman" w:cs="Times New Roman"/>
           <w:bCs/>
-          <w:sz w:val="28"/>
-          <w:lang w:val="uk-UA"/>
-        </w:rPr>
-      </w:pPr>
-      <w:r>
-        <w:rPr>
-          <w:rFonts w:ascii="Times New Roman" w:eastAsia="Times New Roman" w:hAnsi="Times New Roman" w:cs="Times New Roman"/>
-          <w:bCs/>
-          <w:sz w:val="28"/>
-          <w:lang w:val="uk-UA"/>
-        </w:rPr>
-        <w:t xml:space="preserve">Рис. 4 </w:t>
-      </w:r>
-      <w:r>
-        <w:rPr>
-          <w:rFonts w:ascii="Times New Roman" w:eastAsia="Times New Roman" w:hAnsi="Times New Roman" w:cs="Times New Roman"/>
-          <w:bCs/>
-          <w:sz w:val="28"/>
-          <w:lang w:val="uk-UA"/>
-        </w:rPr>
-        <w:t>–</w:t>
-      </w:r>
-      <w:r>
-        <w:rPr>
-          <w:rFonts w:ascii="Times New Roman" w:eastAsia="Times New Roman" w:hAnsi="Times New Roman" w:cs="Times New Roman"/>
-          <w:bCs/>
-          <w:sz w:val="28"/>
-          <w:lang w:val="uk-UA"/>
+          <w:sz w:val="24"/>
+          <w:szCs w:val="20"/>
+          <w:lang w:val="en-US"/>
+        </w:rPr>
+      </w:pPr>
+      <w:r>
+        <w:rPr>
+          <w:rFonts w:ascii="Times New Roman" w:eastAsia="Times New Roman" w:hAnsi="Times New Roman" w:cs="Times New Roman"/>
+          <w:bCs/>
+          <w:sz w:val="24"/>
+          <w:szCs w:val="20"/>
+          <w:lang w:val="uk-UA"/>
+        </w:rPr>
+        <w:t xml:space="preserve">Рис. 4 – </w:t>
+      </w:r>
+      <w:r>
+        <w:rPr>
+          <w:rFonts w:ascii="Times New Roman" w:eastAsia="Times New Roman" w:hAnsi="Times New Roman" w:cs="Times New Roman"/>
+          <w:bCs/>
+          <w:sz w:val="24"/>
+          <w:szCs w:val="20"/>
+          <w:lang w:val="en-US"/>
+        </w:rPr>
+        <w:t>Ethernet</w:t>
+      </w:r>
+      <w:r>
+        <w:rPr>
+          <w:rFonts w:ascii="Times New Roman" w:eastAsia="Times New Roman" w:hAnsi="Times New Roman" w:cs="Times New Roman"/>
+          <w:bCs/>
+          <w:sz w:val="24"/>
+          <w:szCs w:val="20"/>
         </w:rPr>
         <w:t xml:space="preserve"> </w:t>
       </w:r>
@@ -1899,25 +2941,119 @@
         <w:rPr>
           <w:rFonts w:ascii="Times New Roman" w:eastAsia="Times New Roman" w:hAnsi="Times New Roman" w:cs="Times New Roman"/>
           <w:bCs/>
-          <w:sz w:val="28"/>
-          <w:lang w:val="uk-UA"/>
-        </w:rPr>
-        <w:t xml:space="preserve">Аналіз пакету </w:t>
-      </w:r>
-      <w:r>
-        <w:rPr>
-          <w:rFonts w:ascii="Times New Roman" w:eastAsia="Times New Roman" w:hAnsi="Times New Roman" w:cs="Times New Roman"/>
-          <w:bCs/>
-          <w:sz w:val="28"/>
+          <w:sz w:val="24"/>
+          <w:szCs w:val="20"/>
+          <w:lang w:val="uk-UA"/>
+        </w:rPr>
+        <w:t>заголовок пакету</w:t>
+      </w:r>
+    </w:p>
+    <w:p>
+      <w:pPr>
+        <w:jc w:val="center"/>
+        <w:rPr>
+          <w:rFonts w:ascii="Times New Roman" w:eastAsia="Times New Roman" w:hAnsi="Times New Roman" w:cs="Times New Roman"/>
+          <w:bCs/>
+          <w:sz w:val="24"/>
+          <w:szCs w:val="20"/>
+        </w:rPr>
+      </w:pPr>
+      <w:r>
+        <w:rPr>
+          <w:rFonts w:ascii="Times New Roman" w:eastAsia="Times New Roman" w:hAnsi="Times New Roman" w:cs="Times New Roman"/>
+          <w:bCs/>
+          <w:noProof/>
+          <w:sz w:val="24"/>
+          <w:szCs w:val="20"/>
           <w:lang w:val="en-US"/>
         </w:rPr>
-        <w:t>Wireshark</w:t>
-      </w:r>
-      <w:r>
-        <w:rPr>
-          <w:rFonts w:ascii="Times New Roman" w:eastAsia="Times New Roman" w:hAnsi="Times New Roman" w:cs="Times New Roman"/>
-          <w:bCs/>
-          <w:sz w:val="28"/>
+        <w:drawing>
+          <wp:inline distT="0" distB="0" distL="0" distR="0" wp14:anchorId="3ED6294B" wp14:editId="1B6D8C15">
+            <wp:extent cx="5934075" cy="3219450"/>
+            <wp:effectExtent l="0" t="0" r="9525" b="0"/>
+            <wp:docPr id="7" name="Picture 7"/>
+            <wp:cNvGraphicFramePr>
+              <a:graphicFrameLocks xmlns:a="http://schemas.openxmlformats.org/drawingml/2006/main" noChangeAspect="1"/>
+            </wp:cNvGraphicFramePr>
+            <a:graphic xmlns:a="http://schemas.openxmlformats.org/drawingml/2006/main">
+              <a:graphicData uri="http://schemas.openxmlformats.org/drawingml/2006/picture">
+                <pic:pic xmlns:pic="http://schemas.openxmlformats.org/drawingml/2006/picture">
+                  <pic:nvPicPr>
+                    <pic:cNvPr id="0" name="Picture 5"/>
+                    <pic:cNvPicPr>
+                      <a:picLocks noChangeAspect="1" noChangeArrowheads="1"/>
+                    </pic:cNvPicPr>
+                  </pic:nvPicPr>
+                  <pic:blipFill>
+                    <a:blip r:embed="rId10">
+                      <a:extLst>
+                        <a:ext uri="{28A0092B-C50C-407E-A947-70E740481C1C}">
+                          <a14:useLocalDpi xmlns:a14="http://schemas.microsoft.com/office/drawing/2010/main" val="0"/>
+                        </a:ext>
+                      </a:extLst>
+                    </a:blip>
+                    <a:srcRect/>
+                    <a:stretch>
+                      <a:fillRect/>
+                    </a:stretch>
+                  </pic:blipFill>
+                  <pic:spPr bwMode="auto">
+                    <a:xfrm>
+                      <a:off x="0" y="0"/>
+                      <a:ext cx="5934075" cy="3219450"/>
+                    </a:xfrm>
+                    <a:prstGeom prst="rect">
+                      <a:avLst/>
+                    </a:prstGeom>
+                    <a:noFill/>
+                    <a:ln>
+                      <a:noFill/>
+                    </a:ln>
+                  </pic:spPr>
+                </pic:pic>
+              </a:graphicData>
+            </a:graphic>
+          </wp:inline>
+        </w:drawing>
+      </w:r>
+    </w:p>
+    <w:p>
+      <w:pPr>
+        <w:jc w:val="center"/>
+        <w:rPr>
+          <w:rFonts w:ascii="Times New Roman" w:eastAsia="Times New Roman" w:hAnsi="Times New Roman" w:cs="Times New Roman"/>
+          <w:bCs/>
+          <w:sz w:val="24"/>
+          <w:szCs w:val="20"/>
+          <w:lang w:val="uk-UA"/>
+        </w:rPr>
+      </w:pPr>
+      <w:r>
+        <w:rPr>
+          <w:rFonts w:ascii="Times New Roman" w:eastAsia="Times New Roman" w:hAnsi="Times New Roman" w:cs="Times New Roman"/>
+          <w:bCs/>
+          <w:sz w:val="24"/>
+          <w:szCs w:val="20"/>
+          <w:lang w:val="uk-UA"/>
+        </w:rPr>
+        <w:t xml:space="preserve">Рис. 5 – </w:t>
+      </w:r>
+      <w:r>
+        <w:rPr>
+          <w:rFonts w:ascii="Times New Roman" w:eastAsia="Times New Roman" w:hAnsi="Times New Roman" w:cs="Times New Roman"/>
+          <w:bCs/>
+          <w:sz w:val="24"/>
+          <w:szCs w:val="20"/>
+          <w:lang w:val="en-US"/>
+        </w:rPr>
+        <w:t>IP</w:t>
+      </w:r>
+      <w:r>
+        <w:rPr>
+          <w:rFonts w:ascii="Times New Roman" w:eastAsia="Times New Roman" w:hAnsi="Times New Roman" w:cs="Times New Roman"/>
+          <w:bCs/>
+          <w:sz w:val="24"/>
+          <w:szCs w:val="20"/>
         </w:rPr>
         <w:t xml:space="preserve"> </w:t>
       </w:r>
@@ -1925,238 +3061,1338 @@
         <w:rPr>
           <w:rFonts w:ascii="Times New Roman" w:eastAsia="Times New Roman" w:hAnsi="Times New Roman" w:cs="Times New Roman"/>
           <w:bCs/>
-          <w:sz w:val="28"/>
-          <w:lang w:val="uk-UA"/>
-        </w:rPr>
-        <w:t xml:space="preserve">з прапором </w:t>
-      </w:r>
-      <w:r>
-        <w:rPr>
-          <w:rFonts w:ascii="Times New Roman" w:eastAsia="Times New Roman" w:hAnsi="Times New Roman" w:cs="Times New Roman"/>
-          <w:bCs/>
-          <w:sz w:val="28"/>
+          <w:sz w:val="24"/>
+          <w:szCs w:val="20"/>
+          <w:lang w:val="uk-UA"/>
+        </w:rPr>
+        <w:t>заголовок пакету</w:t>
+      </w:r>
+    </w:p>
+    <w:p>
+      <w:pPr>
+        <w:jc w:val="center"/>
+        <w:rPr>
+          <w:rFonts w:ascii="Times New Roman" w:eastAsia="Times New Roman" w:hAnsi="Times New Roman" w:cs="Times New Roman"/>
+          <w:bCs/>
+          <w:sz w:val="24"/>
+          <w:szCs w:val="20"/>
+        </w:rPr>
+      </w:pPr>
+      <w:r>
+        <w:rPr>
+          <w:rFonts w:ascii="Times New Roman" w:eastAsia="Times New Roman" w:hAnsi="Times New Roman" w:cs="Times New Roman"/>
+          <w:bCs/>
+          <w:noProof/>
+          <w:sz w:val="24"/>
+          <w:szCs w:val="20"/>
+          <w:lang w:val="uk-UA"/>
+        </w:rPr>
+        <w:lastRenderedPageBreak/>
+        <w:drawing>
+          <wp:inline distT="0" distB="0" distL="0" distR="0" wp14:anchorId="09A6B5D3" wp14:editId="78F4441A">
+            <wp:extent cx="5934075" cy="3714750"/>
+            <wp:effectExtent l="0" t="0" r="9525" b="0"/>
+            <wp:docPr id="10" name="Picture 10"/>
+            <wp:cNvGraphicFramePr>
+              <a:graphicFrameLocks xmlns:a="http://schemas.openxmlformats.org/drawingml/2006/main" noChangeAspect="1"/>
+            </wp:cNvGraphicFramePr>
+            <a:graphic xmlns:a="http://schemas.openxmlformats.org/drawingml/2006/main">
+              <a:graphicData uri="http://schemas.openxmlformats.org/drawingml/2006/picture">
+                <pic:pic xmlns:pic="http://schemas.openxmlformats.org/drawingml/2006/picture">
+                  <pic:nvPicPr>
+                    <pic:cNvPr id="0" name="Picture 6"/>
+                    <pic:cNvPicPr>
+                      <a:picLocks noChangeAspect="1" noChangeArrowheads="1"/>
+                    </pic:cNvPicPr>
+                  </pic:nvPicPr>
+                  <pic:blipFill>
+                    <a:blip r:embed="rId11">
+                      <a:extLst>
+                        <a:ext uri="{28A0092B-C50C-407E-A947-70E740481C1C}">
+                          <a14:useLocalDpi xmlns:a14="http://schemas.microsoft.com/office/drawing/2010/main" val="0"/>
+                        </a:ext>
+                      </a:extLst>
+                    </a:blip>
+                    <a:srcRect/>
+                    <a:stretch>
+                      <a:fillRect/>
+                    </a:stretch>
+                  </pic:blipFill>
+                  <pic:spPr bwMode="auto">
+                    <a:xfrm>
+                      <a:off x="0" y="0"/>
+                      <a:ext cx="5934075" cy="3714750"/>
+                    </a:xfrm>
+                    <a:prstGeom prst="rect">
+                      <a:avLst/>
+                    </a:prstGeom>
+                    <a:noFill/>
+                    <a:ln>
+                      <a:noFill/>
+                    </a:ln>
+                  </pic:spPr>
+                </pic:pic>
+              </a:graphicData>
+            </a:graphic>
+          </wp:inline>
+        </w:drawing>
+      </w:r>
+    </w:p>
+    <w:p>
+      <w:pPr>
+        <w:jc w:val="center"/>
+        <w:rPr>
+          <w:rFonts w:ascii="Times New Roman" w:eastAsia="Times New Roman" w:hAnsi="Times New Roman" w:cs="Times New Roman"/>
+          <w:bCs/>
+          <w:sz w:val="24"/>
+          <w:szCs w:val="20"/>
+          <w:lang w:val="uk-UA"/>
+        </w:rPr>
+      </w:pPr>
+      <w:r>
+        <w:rPr>
+          <w:rFonts w:ascii="Times New Roman" w:eastAsia="Times New Roman" w:hAnsi="Times New Roman" w:cs="Times New Roman"/>
+          <w:bCs/>
+          <w:sz w:val="24"/>
+          <w:szCs w:val="20"/>
+          <w:lang w:val="uk-UA"/>
+        </w:rPr>
+        <w:t xml:space="preserve">Рис. 6 – </w:t>
+      </w:r>
+      <w:r>
+        <w:rPr>
+          <w:rFonts w:ascii="Times New Roman" w:eastAsia="Times New Roman" w:hAnsi="Times New Roman" w:cs="Times New Roman"/>
+          <w:bCs/>
+          <w:sz w:val="24"/>
+          <w:szCs w:val="20"/>
           <w:lang w:val="en-US"/>
         </w:rPr>
-        <w:t>FIN</w:t>
-      </w:r>
-      <w:r>
-        <w:rPr>
-          <w:rFonts w:ascii="Times New Roman" w:eastAsia="Times New Roman" w:hAnsi="Times New Roman" w:cs="Times New Roman"/>
-          <w:bCs/>
-          <w:sz w:val="28"/>
-          <w:lang w:val="uk-UA"/>
+        <w:t>TCP</w:t>
+      </w:r>
+      <w:r>
+        <w:rPr>
+          <w:rFonts w:ascii="Times New Roman" w:eastAsia="Times New Roman" w:hAnsi="Times New Roman" w:cs="Times New Roman"/>
+          <w:bCs/>
+          <w:sz w:val="24"/>
+          <w:szCs w:val="20"/>
         </w:rPr>
         <w:t xml:space="preserve"> </w:t>
       </w:r>
-    </w:p>
-    <w:p>
-      <w:pPr>
-        <w:ind w:firstLine="708"/>
-        <w:rPr>
-          <w:rFonts w:ascii="Times New Roman" w:eastAsia="Times New Roman" w:hAnsi="Times New Roman" w:cs="Times New Roman"/>
-          <w:bCs/>
-          <w:sz w:val="28"/>
-          <w:lang w:val="uk-UA"/>
-        </w:rPr>
-      </w:pPr>
-      <w:r>
-        <w:rPr>
-          <w:rFonts w:ascii="Times New Roman" w:eastAsia="Times New Roman" w:hAnsi="Times New Roman" w:cs="Times New Roman"/>
-          <w:bCs/>
-          <w:sz w:val="28"/>
-          <w:lang w:val="uk-UA"/>
+      <w:r>
+        <w:rPr>
+          <w:rFonts w:ascii="Times New Roman" w:eastAsia="Times New Roman" w:hAnsi="Times New Roman" w:cs="Times New Roman"/>
+          <w:bCs/>
+          <w:sz w:val="24"/>
+          <w:szCs w:val="20"/>
+          <w:lang w:val="uk-UA"/>
+        </w:rPr>
+        <w:t>заголовок пакету</w:t>
+      </w:r>
+    </w:p>
+    <w:p>
+      <w:pPr>
+        <w:rPr>
+          <w:rFonts w:ascii="Times New Roman" w:eastAsia="Times New Roman" w:hAnsi="Times New Roman" w:cs="Times New Roman"/>
+          <w:bCs/>
+          <w:sz w:val="24"/>
+          <w:szCs w:val="20"/>
+          <w:lang w:val="uk-UA"/>
+        </w:rPr>
+      </w:pPr>
+      <w:r>
+        <w:rPr>
+          <w:rFonts w:ascii="Times New Roman" w:eastAsia="Times New Roman" w:hAnsi="Times New Roman" w:cs="Times New Roman"/>
+          <w:bCs/>
+          <w:sz w:val="24"/>
+          <w:szCs w:val="20"/>
+          <w:lang w:val="uk-UA"/>
+        </w:rPr>
+        <w:t>На рис. 4, рис. 5, рис. 6 можна побачити транспортну, фізичну та логічну адреси відправника та отримувача, а саме:</w:t>
+      </w:r>
+    </w:p>
+    <w:p>
+      <w:pPr>
+        <w:pStyle w:val="ListParagraph"/>
+        <w:numPr>
+          <w:ilvl w:val="0"/>
+          <w:numId w:val="17"/>
+        </w:numPr>
+        <w:rPr>
+          <w:rFonts w:ascii="Times New Roman" w:eastAsia="Times New Roman" w:hAnsi="Times New Roman" w:cs="Times New Roman"/>
+          <w:bCs/>
+          <w:sz w:val="24"/>
+          <w:szCs w:val="20"/>
+          <w:lang w:val="uk-UA"/>
+        </w:rPr>
+      </w:pPr>
+      <w:r>
+        <w:rPr>
+          <w:rFonts w:ascii="Times New Roman" w:eastAsia="Times New Roman" w:hAnsi="Times New Roman" w:cs="Times New Roman"/>
+          <w:bCs/>
+          <w:sz w:val="24"/>
+          <w:szCs w:val="20"/>
+          <w:lang w:val="en-US"/>
+        </w:rPr>
+        <w:t>MAC</w:t>
+      </w:r>
+      <w:r>
+        <w:rPr>
+          <w:rFonts w:ascii="Times New Roman" w:eastAsia="Times New Roman" w:hAnsi="Times New Roman" w:cs="Times New Roman"/>
+          <w:bCs/>
+          <w:sz w:val="24"/>
+          <w:szCs w:val="20"/>
+        </w:rPr>
+        <w:t xml:space="preserve"> </w:t>
+      </w:r>
+      <w:r>
+        <w:rPr>
+          <w:rFonts w:ascii="Times New Roman" w:eastAsia="Times New Roman" w:hAnsi="Times New Roman" w:cs="Times New Roman"/>
+          <w:bCs/>
+          <w:sz w:val="24"/>
+          <w:szCs w:val="20"/>
+        </w:rPr>
+        <w:t>адреса</w:t>
+      </w:r>
+      <w:r>
+        <w:rPr>
+          <w:rFonts w:ascii="Times New Roman" w:eastAsia="Times New Roman" w:hAnsi="Times New Roman" w:cs="Times New Roman"/>
+          <w:bCs/>
+          <w:sz w:val="24"/>
+          <w:szCs w:val="20"/>
+          <w:lang w:val="uk-UA"/>
+        </w:rPr>
+        <w:t xml:space="preserve"> маршрутизатора: </w:t>
+      </w:r>
+      <w:proofErr w:type="gramStart"/>
+      <w:r>
+        <w:rPr>
+          <w:rFonts w:ascii="Times New Roman" w:eastAsia="Times New Roman" w:hAnsi="Times New Roman" w:cs="Times New Roman"/>
+          <w:bCs/>
+          <w:sz w:val="24"/>
+          <w:szCs w:val="20"/>
+        </w:rPr>
+        <w:t>08:55:31:</w:t>
+      </w:r>
+      <w:r>
+        <w:rPr>
+          <w:rFonts w:ascii="Times New Roman" w:eastAsia="Times New Roman" w:hAnsi="Times New Roman" w:cs="Times New Roman"/>
+          <w:bCs/>
+          <w:sz w:val="24"/>
+          <w:szCs w:val="20"/>
+          <w:lang w:val="en-US"/>
+        </w:rPr>
+        <w:t>ab</w:t>
+      </w:r>
+      <w:proofErr w:type="gramEnd"/>
+      <w:r>
+        <w:rPr>
+          <w:rFonts w:ascii="Times New Roman" w:eastAsia="Times New Roman" w:hAnsi="Times New Roman" w:cs="Times New Roman"/>
+          <w:bCs/>
+          <w:sz w:val="24"/>
+          <w:szCs w:val="20"/>
+        </w:rPr>
+        <w:t>:</w:t>
+      </w:r>
+      <w:r>
+        <w:rPr>
+          <w:rFonts w:ascii="Times New Roman" w:eastAsia="Times New Roman" w:hAnsi="Times New Roman" w:cs="Times New Roman"/>
+          <w:bCs/>
+          <w:sz w:val="24"/>
+          <w:szCs w:val="20"/>
+          <w:lang w:val="en-US"/>
+        </w:rPr>
+        <w:t>b</w:t>
+      </w:r>
+      <w:r>
+        <w:rPr>
+          <w:rFonts w:ascii="Times New Roman" w:eastAsia="Times New Roman" w:hAnsi="Times New Roman" w:cs="Times New Roman"/>
+          <w:bCs/>
+          <w:sz w:val="24"/>
+          <w:szCs w:val="20"/>
+        </w:rPr>
+        <w:t>8:0</w:t>
+      </w:r>
+      <w:r>
+        <w:rPr>
+          <w:rFonts w:ascii="Times New Roman" w:eastAsia="Times New Roman" w:hAnsi="Times New Roman" w:cs="Times New Roman"/>
+          <w:bCs/>
+          <w:sz w:val="24"/>
+          <w:szCs w:val="20"/>
+          <w:lang w:val="en-US"/>
+        </w:rPr>
+        <w:t>f</w:t>
+      </w:r>
+    </w:p>
+    <w:p>
+      <w:pPr>
+        <w:pStyle w:val="ListParagraph"/>
+        <w:numPr>
+          <w:ilvl w:val="0"/>
+          <w:numId w:val="17"/>
+        </w:numPr>
+        <w:rPr>
+          <w:rFonts w:ascii="Times New Roman" w:eastAsia="Times New Roman" w:hAnsi="Times New Roman" w:cs="Times New Roman"/>
+          <w:bCs/>
+          <w:sz w:val="24"/>
+          <w:szCs w:val="20"/>
+          <w:lang w:val="uk-UA"/>
+        </w:rPr>
+      </w:pPr>
+      <w:r>
+        <w:rPr>
+          <w:rFonts w:ascii="Times New Roman" w:eastAsia="Times New Roman" w:hAnsi="Times New Roman" w:cs="Times New Roman"/>
+          <w:bCs/>
+          <w:sz w:val="24"/>
+          <w:szCs w:val="20"/>
+          <w:lang w:val="en-US"/>
+        </w:rPr>
+        <w:t>MAC</w:t>
+      </w:r>
+      <w:r>
+        <w:rPr>
+          <w:rFonts w:ascii="Times New Roman" w:eastAsia="Times New Roman" w:hAnsi="Times New Roman" w:cs="Times New Roman"/>
+          <w:bCs/>
+          <w:sz w:val="24"/>
+          <w:szCs w:val="20"/>
+        </w:rPr>
+        <w:t xml:space="preserve"> </w:t>
+      </w:r>
+      <w:r>
+        <w:rPr>
+          <w:rFonts w:ascii="Times New Roman" w:eastAsia="Times New Roman" w:hAnsi="Times New Roman" w:cs="Times New Roman"/>
+          <w:bCs/>
+          <w:sz w:val="24"/>
+          <w:szCs w:val="20"/>
+        </w:rPr>
+        <w:t xml:space="preserve">адреса </w:t>
+      </w:r>
+      <w:r>
+        <w:rPr>
+          <w:rFonts w:ascii="Times New Roman" w:eastAsia="Times New Roman" w:hAnsi="Times New Roman" w:cs="Times New Roman"/>
+          <w:bCs/>
+          <w:sz w:val="24"/>
+          <w:szCs w:val="20"/>
+          <w:lang w:val="uk-UA"/>
+        </w:rPr>
+        <w:t xml:space="preserve">локального пристрою: </w:t>
+      </w:r>
+      <w:r>
+        <w:rPr>
+          <w:rFonts w:ascii="Times New Roman" w:eastAsia="Times New Roman" w:hAnsi="Times New Roman" w:cs="Times New Roman"/>
+          <w:bCs/>
+          <w:sz w:val="24"/>
+          <w:szCs w:val="20"/>
+        </w:rPr>
+        <w:t>0</w:t>
+      </w:r>
+      <w:proofErr w:type="gramStart"/>
+      <w:r>
+        <w:rPr>
+          <w:rFonts w:ascii="Times New Roman" w:eastAsia="Times New Roman" w:hAnsi="Times New Roman" w:cs="Times New Roman"/>
+          <w:bCs/>
+          <w:sz w:val="24"/>
+          <w:szCs w:val="20"/>
+          <w:lang w:val="en-US"/>
+        </w:rPr>
+        <w:t>a</w:t>
+      </w:r>
+      <w:r>
+        <w:rPr>
+          <w:rFonts w:ascii="Times New Roman" w:eastAsia="Times New Roman" w:hAnsi="Times New Roman" w:cs="Times New Roman"/>
+          <w:bCs/>
+          <w:sz w:val="24"/>
+          <w:szCs w:val="20"/>
+        </w:rPr>
+        <w:t>:</w:t>
+      </w:r>
+      <w:r>
+        <w:rPr>
+          <w:rFonts w:ascii="Times New Roman" w:eastAsia="Times New Roman" w:hAnsi="Times New Roman" w:cs="Times New Roman"/>
+          <w:bCs/>
+          <w:sz w:val="24"/>
+          <w:szCs w:val="20"/>
+          <w:lang w:val="en-US"/>
+        </w:rPr>
+        <w:t>e</w:t>
+      </w:r>
+      <w:proofErr w:type="gramEnd"/>
+      <w:r>
+        <w:rPr>
+          <w:rFonts w:ascii="Times New Roman" w:eastAsia="Times New Roman" w:hAnsi="Times New Roman" w:cs="Times New Roman"/>
+          <w:bCs/>
+          <w:sz w:val="24"/>
+          <w:szCs w:val="20"/>
+        </w:rPr>
+        <w:t>0:</w:t>
+      </w:r>
+      <w:proofErr w:type="spellStart"/>
+      <w:r>
+        <w:rPr>
+          <w:rFonts w:ascii="Times New Roman" w:eastAsia="Times New Roman" w:hAnsi="Times New Roman" w:cs="Times New Roman"/>
+          <w:bCs/>
+          <w:sz w:val="24"/>
+          <w:szCs w:val="20"/>
+          <w:lang w:val="en-US"/>
+        </w:rPr>
+        <w:t>af</w:t>
+      </w:r>
+      <w:proofErr w:type="spellEnd"/>
+      <w:r>
+        <w:rPr>
+          <w:rFonts w:ascii="Times New Roman" w:eastAsia="Times New Roman" w:hAnsi="Times New Roman" w:cs="Times New Roman"/>
+          <w:bCs/>
+          <w:sz w:val="24"/>
+          <w:szCs w:val="20"/>
+        </w:rPr>
+        <w:t>:</w:t>
+      </w:r>
+      <w:r>
+        <w:rPr>
+          <w:rFonts w:ascii="Times New Roman" w:eastAsia="Times New Roman" w:hAnsi="Times New Roman" w:cs="Times New Roman"/>
+          <w:bCs/>
+          <w:sz w:val="24"/>
+          <w:szCs w:val="20"/>
+          <w:lang w:val="en-US"/>
+        </w:rPr>
+        <w:t>a</w:t>
+      </w:r>
+      <w:r>
+        <w:rPr>
+          <w:rFonts w:ascii="Times New Roman" w:eastAsia="Times New Roman" w:hAnsi="Times New Roman" w:cs="Times New Roman"/>
+          <w:bCs/>
+          <w:sz w:val="24"/>
+          <w:szCs w:val="20"/>
+        </w:rPr>
+        <w:t>7:4</w:t>
+      </w:r>
+      <w:r>
+        <w:rPr>
+          <w:rFonts w:ascii="Times New Roman" w:eastAsia="Times New Roman" w:hAnsi="Times New Roman" w:cs="Times New Roman"/>
+          <w:bCs/>
+          <w:sz w:val="24"/>
+          <w:szCs w:val="20"/>
+          <w:lang w:val="en-US"/>
+        </w:rPr>
+        <w:t>f</w:t>
+      </w:r>
+      <w:r>
+        <w:rPr>
+          <w:rFonts w:ascii="Times New Roman" w:eastAsia="Times New Roman" w:hAnsi="Times New Roman" w:cs="Times New Roman"/>
+          <w:bCs/>
+          <w:sz w:val="24"/>
+          <w:szCs w:val="20"/>
+        </w:rPr>
+        <w:t>:92</w:t>
+      </w:r>
+    </w:p>
+    <w:p>
+      <w:pPr>
+        <w:pStyle w:val="ListParagraph"/>
+        <w:numPr>
+          <w:ilvl w:val="0"/>
+          <w:numId w:val="17"/>
+        </w:numPr>
+        <w:rPr>
+          <w:rFonts w:ascii="Times New Roman" w:eastAsia="Times New Roman" w:hAnsi="Times New Roman" w:cs="Times New Roman"/>
+          <w:bCs/>
+          <w:sz w:val="24"/>
+          <w:szCs w:val="20"/>
+          <w:lang w:val="uk-UA"/>
+        </w:rPr>
+      </w:pPr>
+      <w:r>
+        <w:rPr>
+          <w:rFonts w:ascii="Times New Roman" w:eastAsia="Times New Roman" w:hAnsi="Times New Roman" w:cs="Times New Roman"/>
+          <w:bCs/>
+          <w:sz w:val="24"/>
+          <w:szCs w:val="20"/>
+          <w:lang w:val="en-US"/>
+        </w:rPr>
+        <w:t xml:space="preserve">IP </w:t>
+      </w:r>
+      <w:r>
+        <w:rPr>
+          <w:rFonts w:ascii="Times New Roman" w:eastAsia="Times New Roman" w:hAnsi="Times New Roman" w:cs="Times New Roman"/>
+          <w:bCs/>
+          <w:sz w:val="24"/>
+          <w:szCs w:val="20"/>
+          <w:lang w:val="uk-UA"/>
+        </w:rPr>
+        <w:t>адреса серверу: 149.154.167.99</w:t>
+      </w:r>
+    </w:p>
+    <w:p>
+      <w:pPr>
+        <w:pStyle w:val="ListParagraph"/>
+        <w:numPr>
+          <w:ilvl w:val="0"/>
+          <w:numId w:val="17"/>
+        </w:numPr>
+        <w:rPr>
+          <w:rFonts w:ascii="Times New Roman" w:eastAsia="Times New Roman" w:hAnsi="Times New Roman" w:cs="Times New Roman"/>
+          <w:bCs/>
+          <w:sz w:val="24"/>
+          <w:szCs w:val="20"/>
+          <w:lang w:val="uk-UA"/>
+        </w:rPr>
+      </w:pPr>
+      <w:r>
+        <w:rPr>
+          <w:rFonts w:ascii="Times New Roman" w:eastAsia="Times New Roman" w:hAnsi="Times New Roman" w:cs="Times New Roman"/>
+          <w:bCs/>
+          <w:sz w:val="24"/>
+          <w:szCs w:val="20"/>
+          <w:lang w:val="en-US"/>
+        </w:rPr>
+        <w:t>IP</w:t>
+      </w:r>
+      <w:r>
+        <w:rPr>
+          <w:rFonts w:ascii="Times New Roman" w:eastAsia="Times New Roman" w:hAnsi="Times New Roman" w:cs="Times New Roman"/>
+          <w:bCs/>
+          <w:sz w:val="24"/>
+          <w:szCs w:val="20"/>
+        </w:rPr>
+        <w:t xml:space="preserve"> </w:t>
+      </w:r>
+      <w:r>
+        <w:rPr>
+          <w:rFonts w:ascii="Times New Roman" w:eastAsia="Times New Roman" w:hAnsi="Times New Roman" w:cs="Times New Roman"/>
+          <w:bCs/>
+          <w:sz w:val="24"/>
+          <w:szCs w:val="20"/>
+          <w:lang w:val="uk-UA"/>
+        </w:rPr>
+        <w:t xml:space="preserve">адреса локального пристрою: </w:t>
+      </w:r>
+      <w:r>
+        <w:rPr>
+          <w:rFonts w:ascii="Times New Roman" w:eastAsia="Times New Roman" w:hAnsi="Times New Roman" w:cs="Times New Roman"/>
+          <w:bCs/>
+          <w:sz w:val="24"/>
+          <w:szCs w:val="20"/>
+        </w:rPr>
+        <w:t>192.168.88.219(</w:t>
+      </w:r>
+      <w:r>
+        <w:rPr>
+          <w:rFonts w:ascii="Times New Roman" w:eastAsia="Times New Roman" w:hAnsi="Times New Roman" w:cs="Times New Roman"/>
+          <w:bCs/>
+          <w:sz w:val="24"/>
+          <w:szCs w:val="20"/>
+          <w:lang w:val="uk-UA"/>
+        </w:rPr>
+        <w:t>локальна адреса)</w:t>
+      </w:r>
+    </w:p>
+    <w:p>
+      <w:pPr>
+        <w:pStyle w:val="ListParagraph"/>
+        <w:numPr>
+          <w:ilvl w:val="0"/>
+          <w:numId w:val="17"/>
+        </w:numPr>
+        <w:rPr>
+          <w:rFonts w:ascii="Times New Roman" w:eastAsia="Times New Roman" w:hAnsi="Times New Roman" w:cs="Times New Roman"/>
+          <w:bCs/>
+          <w:sz w:val="24"/>
+          <w:szCs w:val="20"/>
+          <w:lang w:val="uk-UA"/>
+        </w:rPr>
+      </w:pPr>
+      <w:r>
+        <w:rPr>
+          <w:rFonts w:ascii="Times New Roman" w:eastAsia="Times New Roman" w:hAnsi="Times New Roman" w:cs="Times New Roman"/>
+          <w:bCs/>
+          <w:sz w:val="24"/>
+          <w:szCs w:val="20"/>
+          <w:lang w:val="uk-UA"/>
+        </w:rPr>
+        <w:t>Порт серверу: 443</w:t>
+      </w:r>
+    </w:p>
+    <w:p>
+      <w:pPr>
+        <w:pStyle w:val="ListParagraph"/>
+        <w:numPr>
+          <w:ilvl w:val="0"/>
+          <w:numId w:val="17"/>
+        </w:numPr>
+        <w:rPr>
+          <w:rFonts w:ascii="Times New Roman" w:eastAsia="Times New Roman" w:hAnsi="Times New Roman" w:cs="Times New Roman"/>
+          <w:bCs/>
+          <w:sz w:val="24"/>
+          <w:szCs w:val="20"/>
+          <w:lang w:val="uk-UA"/>
+        </w:rPr>
+      </w:pPr>
+      <w:r>
+        <w:rPr>
+          <w:rFonts w:ascii="Times New Roman" w:eastAsia="Times New Roman" w:hAnsi="Times New Roman" w:cs="Times New Roman"/>
+          <w:bCs/>
+          <w:sz w:val="24"/>
+          <w:szCs w:val="20"/>
+          <w:lang w:val="uk-UA"/>
+        </w:rPr>
+        <w:t xml:space="preserve">Порт отримувача(назначений </w:t>
+      </w:r>
+      <w:r>
+        <w:rPr>
+          <w:rFonts w:ascii="Times New Roman" w:eastAsia="Times New Roman" w:hAnsi="Times New Roman" w:cs="Times New Roman"/>
+          <w:bCs/>
+          <w:sz w:val="24"/>
+          <w:szCs w:val="20"/>
+          <w:lang w:val="en-US"/>
+        </w:rPr>
+        <w:t>NAT)</w:t>
+      </w:r>
+      <w:r>
+        <w:rPr>
+          <w:rFonts w:ascii="Times New Roman" w:eastAsia="Times New Roman" w:hAnsi="Times New Roman" w:cs="Times New Roman"/>
+          <w:bCs/>
+          <w:sz w:val="24"/>
+          <w:szCs w:val="20"/>
+          <w:lang w:val="uk-UA"/>
+        </w:rPr>
+        <w:t>: 57611</w:t>
+      </w:r>
+    </w:p>
+    <w:p>
+      <w:pPr>
+        <w:jc w:val="center"/>
+        <w:rPr>
+          <w:rFonts w:ascii="Times New Roman" w:eastAsia="Times New Roman" w:hAnsi="Times New Roman" w:cs="Times New Roman"/>
+          <w:bCs/>
+          <w:sz w:val="24"/>
+          <w:szCs w:val="20"/>
+          <w:lang w:val="uk-UA"/>
+        </w:rPr>
+      </w:pPr>
+    </w:p>
+    <w:p>
+      <w:pPr>
+        <w:jc w:val="center"/>
+        <w:rPr>
+          <w:rFonts w:ascii="Times New Roman" w:eastAsia="Times New Roman" w:hAnsi="Times New Roman" w:cs="Times New Roman"/>
+          <w:bCs/>
+          <w:sz w:val="24"/>
+          <w:szCs w:val="20"/>
+          <w:lang w:val="uk-UA"/>
+        </w:rPr>
+      </w:pPr>
+      <w:r>
+        <w:rPr>
+          <w:rFonts w:ascii="Times New Roman" w:eastAsia="Times New Roman" w:hAnsi="Times New Roman" w:cs="Times New Roman"/>
+          <w:bCs/>
+          <w:noProof/>
+          <w:sz w:val="24"/>
+          <w:szCs w:val="20"/>
+          <w:lang w:val="uk-UA"/>
+        </w:rPr>
+        <w:lastRenderedPageBreak/>
+        <w:drawing>
+          <wp:inline distT="0" distB="0" distL="0" distR="0" wp14:anchorId="5EC62072" wp14:editId="1750494D">
+            <wp:extent cx="5934075" cy="3781425"/>
+            <wp:effectExtent l="0" t="0" r="9525" b="9525"/>
+            <wp:docPr id="11" name="Picture 11"/>
+            <wp:cNvGraphicFramePr>
+              <a:graphicFrameLocks xmlns:a="http://schemas.openxmlformats.org/drawingml/2006/main" noChangeAspect="1"/>
+            </wp:cNvGraphicFramePr>
+            <a:graphic xmlns:a="http://schemas.openxmlformats.org/drawingml/2006/main">
+              <a:graphicData uri="http://schemas.openxmlformats.org/drawingml/2006/picture">
+                <pic:pic xmlns:pic="http://schemas.openxmlformats.org/drawingml/2006/picture">
+                  <pic:nvPicPr>
+                    <pic:cNvPr id="0" name="Picture 7"/>
+                    <pic:cNvPicPr>
+                      <a:picLocks noChangeAspect="1" noChangeArrowheads="1"/>
+                    </pic:cNvPicPr>
+                  </pic:nvPicPr>
+                  <pic:blipFill>
+                    <a:blip r:embed="rId12">
+                      <a:extLst>
+                        <a:ext uri="{28A0092B-C50C-407E-A947-70E740481C1C}">
+                          <a14:useLocalDpi xmlns:a14="http://schemas.microsoft.com/office/drawing/2010/main" val="0"/>
+                        </a:ext>
+                      </a:extLst>
+                    </a:blip>
+                    <a:srcRect/>
+                    <a:stretch>
+                      <a:fillRect/>
+                    </a:stretch>
+                  </pic:blipFill>
+                  <pic:spPr bwMode="auto">
+                    <a:xfrm>
+                      <a:off x="0" y="0"/>
+                      <a:ext cx="5934075" cy="3781425"/>
+                    </a:xfrm>
+                    <a:prstGeom prst="rect">
+                      <a:avLst/>
+                    </a:prstGeom>
+                    <a:noFill/>
+                    <a:ln>
+                      <a:noFill/>
+                    </a:ln>
+                  </pic:spPr>
+                </pic:pic>
+              </a:graphicData>
+            </a:graphic>
+          </wp:inline>
+        </w:drawing>
+      </w:r>
+    </w:p>
+    <w:p>
+      <w:pPr>
+        <w:jc w:val="center"/>
+        <w:rPr>
+          <w:rFonts w:ascii="Times New Roman" w:eastAsia="Times New Roman" w:hAnsi="Times New Roman" w:cs="Times New Roman"/>
+          <w:bCs/>
+          <w:sz w:val="24"/>
+          <w:szCs w:val="20"/>
+          <w:lang w:val="uk-UA"/>
+        </w:rPr>
+      </w:pPr>
+      <w:r>
+        <w:rPr>
+          <w:rFonts w:ascii="Times New Roman" w:eastAsia="Times New Roman" w:hAnsi="Times New Roman" w:cs="Times New Roman"/>
+          <w:bCs/>
+          <w:sz w:val="24"/>
+          <w:szCs w:val="20"/>
+          <w:lang w:val="uk-UA"/>
+        </w:rPr>
+        <w:t xml:space="preserve">Рис. 7 – Створення фільтру захоплення пакетів </w:t>
+      </w:r>
+      <w:r>
+        <w:rPr>
+          <w:rFonts w:ascii="Times New Roman" w:eastAsia="Times New Roman" w:hAnsi="Times New Roman" w:cs="Times New Roman"/>
+          <w:bCs/>
+          <w:sz w:val="24"/>
+          <w:szCs w:val="20"/>
+          <w:lang w:val="en-US"/>
+        </w:rPr>
+        <w:t>TCP</w:t>
+      </w:r>
+      <w:r>
+        <w:rPr>
+          <w:rFonts w:ascii="Times New Roman" w:eastAsia="Times New Roman" w:hAnsi="Times New Roman" w:cs="Times New Roman"/>
+          <w:bCs/>
+          <w:sz w:val="24"/>
+          <w:szCs w:val="20"/>
+        </w:rPr>
+        <w:t xml:space="preserve"> </w:t>
+      </w:r>
+      <w:r>
+        <w:rPr>
+          <w:rFonts w:ascii="Times New Roman" w:eastAsia="Times New Roman" w:hAnsi="Times New Roman" w:cs="Times New Roman"/>
+          <w:bCs/>
+          <w:sz w:val="24"/>
+          <w:szCs w:val="20"/>
+          <w:lang w:val="uk-UA"/>
+        </w:rPr>
+        <w:t xml:space="preserve">з </w:t>
+      </w:r>
+      <w:r>
+        <w:rPr>
+          <w:rFonts w:ascii="Times New Roman" w:eastAsia="Times New Roman" w:hAnsi="Times New Roman" w:cs="Times New Roman"/>
+          <w:bCs/>
+          <w:sz w:val="24"/>
+          <w:szCs w:val="20"/>
+          <w:lang w:val="en-US"/>
+        </w:rPr>
+        <w:t>IP</w:t>
+      </w:r>
+      <w:r>
+        <w:rPr>
+          <w:rFonts w:ascii="Times New Roman" w:eastAsia="Times New Roman" w:hAnsi="Times New Roman" w:cs="Times New Roman"/>
+          <w:bCs/>
+          <w:sz w:val="24"/>
+          <w:szCs w:val="20"/>
+        </w:rPr>
+        <w:t xml:space="preserve"> </w:t>
+      </w:r>
+      <w:r>
+        <w:rPr>
+          <w:rFonts w:ascii="Times New Roman" w:eastAsia="Times New Roman" w:hAnsi="Times New Roman" w:cs="Times New Roman"/>
+          <w:bCs/>
+          <w:sz w:val="24"/>
+          <w:szCs w:val="20"/>
+          <w:lang w:val="uk-UA"/>
+        </w:rPr>
+        <w:t>адреси 149.154.167.99</w:t>
+      </w:r>
+    </w:p>
+    <w:p>
+      <w:pPr>
+        <w:jc w:val="center"/>
+        <w:rPr>
+          <w:rFonts w:ascii="Times New Roman" w:eastAsia="Times New Roman" w:hAnsi="Times New Roman" w:cs="Times New Roman"/>
+          <w:bCs/>
+          <w:sz w:val="24"/>
+          <w:szCs w:val="20"/>
+          <w:lang w:val="uk-UA"/>
+        </w:rPr>
+      </w:pPr>
+      <w:r>
+        <w:rPr>
+          <w:rFonts w:ascii="Times New Roman" w:eastAsia="Times New Roman" w:hAnsi="Times New Roman" w:cs="Times New Roman"/>
+          <w:bCs/>
+          <w:noProof/>
+          <w:sz w:val="24"/>
+          <w:szCs w:val="20"/>
+          <w:lang w:val="uk-UA"/>
+        </w:rPr>
+        <w:drawing>
+          <wp:inline distT="0" distB="0" distL="0" distR="0" wp14:anchorId="5417DFB4" wp14:editId="22EA46E1">
+            <wp:extent cx="5934075" cy="3971925"/>
+            <wp:effectExtent l="0" t="0" r="9525" b="9525"/>
+            <wp:docPr id="13" name="Picture 13"/>
+            <wp:cNvGraphicFramePr>
+              <a:graphicFrameLocks xmlns:a="http://schemas.openxmlformats.org/drawingml/2006/main" noChangeAspect="1"/>
+            </wp:cNvGraphicFramePr>
+            <a:graphic xmlns:a="http://schemas.openxmlformats.org/drawingml/2006/main">
+              <a:graphicData uri="http://schemas.openxmlformats.org/drawingml/2006/picture">
+                <pic:pic xmlns:pic="http://schemas.openxmlformats.org/drawingml/2006/picture">
+                  <pic:nvPicPr>
+                    <pic:cNvPr id="0" name="Picture 8"/>
+                    <pic:cNvPicPr>
+                      <a:picLocks noChangeAspect="1" noChangeArrowheads="1"/>
+                    </pic:cNvPicPr>
+                  </pic:nvPicPr>
+                  <pic:blipFill>
+                    <a:blip r:embed="rId13">
+                      <a:extLst>
+                        <a:ext uri="{28A0092B-C50C-407E-A947-70E740481C1C}">
+                          <a14:useLocalDpi xmlns:a14="http://schemas.microsoft.com/office/drawing/2010/main" val="0"/>
+                        </a:ext>
+                      </a:extLst>
+                    </a:blip>
+                    <a:srcRect/>
+                    <a:stretch>
+                      <a:fillRect/>
+                    </a:stretch>
+                  </pic:blipFill>
+                  <pic:spPr bwMode="auto">
+                    <a:xfrm>
+                      <a:off x="0" y="0"/>
+                      <a:ext cx="5934075" cy="3971925"/>
+                    </a:xfrm>
+                    <a:prstGeom prst="rect">
+                      <a:avLst/>
+                    </a:prstGeom>
+                    <a:noFill/>
+                    <a:ln>
+                      <a:noFill/>
+                    </a:ln>
+                  </pic:spPr>
+                </pic:pic>
+              </a:graphicData>
+            </a:graphic>
+          </wp:inline>
+        </w:drawing>
+      </w:r>
+    </w:p>
+    <w:p>
+      <w:pPr>
+        <w:jc w:val="center"/>
+        <w:rPr>
+          <w:rFonts w:ascii="Times New Roman" w:eastAsia="Times New Roman" w:hAnsi="Times New Roman" w:cs="Times New Roman"/>
+          <w:bCs/>
+          <w:sz w:val="24"/>
+          <w:szCs w:val="20"/>
+          <w:lang w:val="uk-UA"/>
+        </w:rPr>
+      </w:pPr>
+      <w:r>
+        <w:rPr>
+          <w:rFonts w:ascii="Times New Roman" w:eastAsia="Times New Roman" w:hAnsi="Times New Roman" w:cs="Times New Roman"/>
+          <w:bCs/>
+          <w:sz w:val="24"/>
+          <w:szCs w:val="20"/>
+          <w:lang w:val="uk-UA"/>
+        </w:rPr>
+        <w:t>Рис. 8 – Застосування фільтру</w:t>
+      </w:r>
+    </w:p>
+    <w:p>
+      <w:pPr>
+        <w:jc w:val="center"/>
+        <w:rPr>
+          <w:rFonts w:ascii="Times New Roman" w:eastAsia="Times New Roman" w:hAnsi="Times New Roman" w:cs="Times New Roman"/>
+          <w:bCs/>
+          <w:sz w:val="24"/>
+          <w:szCs w:val="20"/>
+          <w:lang w:val="uk-UA"/>
+        </w:rPr>
+      </w:pPr>
+      <w:r>
+        <w:rPr>
+          <w:rFonts w:ascii="Times New Roman" w:eastAsia="Times New Roman" w:hAnsi="Times New Roman" w:cs="Times New Roman"/>
+          <w:bCs/>
+          <w:noProof/>
+          <w:sz w:val="24"/>
+          <w:szCs w:val="20"/>
+          <w:lang w:val="uk-UA"/>
+        </w:rPr>
+        <w:lastRenderedPageBreak/>
+        <w:drawing>
+          <wp:inline distT="0" distB="0" distL="0" distR="0" wp14:anchorId="10DD4037" wp14:editId="66C301D1">
+            <wp:extent cx="5473560" cy="3962400"/>
+            <wp:effectExtent l="0" t="0" r="0" b="0"/>
+            <wp:docPr id="14" name="Picture 14"/>
+            <wp:cNvGraphicFramePr>
+              <a:graphicFrameLocks xmlns:a="http://schemas.openxmlformats.org/drawingml/2006/main" noChangeAspect="1"/>
+            </wp:cNvGraphicFramePr>
+            <a:graphic xmlns:a="http://schemas.openxmlformats.org/drawingml/2006/main">
+              <a:graphicData uri="http://schemas.openxmlformats.org/drawingml/2006/picture">
+                <pic:pic xmlns:pic="http://schemas.openxmlformats.org/drawingml/2006/picture">
+                  <pic:nvPicPr>
+                    <pic:cNvPr id="0" name="Picture 9"/>
+                    <pic:cNvPicPr>
+                      <a:picLocks noChangeAspect="1" noChangeArrowheads="1"/>
+                    </pic:cNvPicPr>
+                  </pic:nvPicPr>
+                  <pic:blipFill>
+                    <a:blip r:embed="rId8">
+                      <a:extLst>
+                        <a:ext uri="{28A0092B-C50C-407E-A947-70E740481C1C}">
+                          <a14:useLocalDpi xmlns:a14="http://schemas.microsoft.com/office/drawing/2010/main" val="0"/>
+                        </a:ext>
+                      </a:extLst>
+                    </a:blip>
+                    <a:srcRect/>
+                    <a:stretch>
+                      <a:fillRect/>
+                    </a:stretch>
+                  </pic:blipFill>
+                  <pic:spPr bwMode="auto">
+                    <a:xfrm>
+                      <a:off x="0" y="0"/>
+                      <a:ext cx="5517087" cy="3993910"/>
+                    </a:xfrm>
+                    <a:prstGeom prst="rect">
+                      <a:avLst/>
+                    </a:prstGeom>
+                    <a:noFill/>
+                    <a:ln>
+                      <a:noFill/>
+                    </a:ln>
+                  </pic:spPr>
+                </pic:pic>
+              </a:graphicData>
+            </a:graphic>
+          </wp:inline>
+        </w:drawing>
+      </w:r>
+    </w:p>
+    <w:p>
+      <w:pPr>
+        <w:jc w:val="center"/>
+        <w:rPr>
+          <w:rFonts w:ascii="Times New Roman" w:eastAsia="Times New Roman" w:hAnsi="Times New Roman" w:cs="Times New Roman"/>
+          <w:bCs/>
+          <w:sz w:val="24"/>
+          <w:szCs w:val="20"/>
+          <w:lang w:val="uk-UA"/>
+        </w:rPr>
+      </w:pPr>
+      <w:r>
+        <w:rPr>
+          <w:rFonts w:ascii="Times New Roman" w:eastAsia="Times New Roman" w:hAnsi="Times New Roman" w:cs="Times New Roman"/>
+          <w:bCs/>
+          <w:sz w:val="24"/>
+          <w:szCs w:val="20"/>
+          <w:lang w:val="uk-UA"/>
+        </w:rPr>
+        <w:t>Рис. 9 – Результати захоплення зі застосуванням фільтру</w:t>
+      </w:r>
+    </w:p>
+    <w:p>
+      <w:pPr>
+        <w:jc w:val="center"/>
+        <w:rPr>
+          <w:rFonts w:ascii="Times New Roman" w:eastAsia="Times New Roman" w:hAnsi="Times New Roman" w:cs="Times New Roman"/>
+          <w:bCs/>
+          <w:sz w:val="24"/>
+          <w:szCs w:val="20"/>
+          <w:lang w:val="uk-UA"/>
+        </w:rPr>
+      </w:pPr>
+      <w:r>
+        <w:rPr>
+          <w:rFonts w:ascii="Times New Roman" w:eastAsia="Times New Roman" w:hAnsi="Times New Roman" w:cs="Times New Roman"/>
+          <w:bCs/>
+          <w:noProof/>
+          <w:sz w:val="24"/>
+          <w:szCs w:val="20"/>
+          <w:lang w:val="uk-UA"/>
+        </w:rPr>
+        <w:drawing>
+          <wp:inline distT="0" distB="0" distL="0" distR="0" wp14:anchorId="2F21B092" wp14:editId="705848DC">
+            <wp:extent cx="5695950" cy="4123391"/>
+            <wp:effectExtent l="0" t="0" r="0" b="0"/>
+            <wp:docPr id="15" name="Picture 15"/>
+            <wp:cNvGraphicFramePr>
+              <a:graphicFrameLocks xmlns:a="http://schemas.openxmlformats.org/drawingml/2006/main" noChangeAspect="1"/>
+            </wp:cNvGraphicFramePr>
+            <a:graphic xmlns:a="http://schemas.openxmlformats.org/drawingml/2006/main">
+              <a:graphicData uri="http://schemas.openxmlformats.org/drawingml/2006/picture">
+                <pic:pic xmlns:pic="http://schemas.openxmlformats.org/drawingml/2006/picture">
+                  <pic:nvPicPr>
+                    <pic:cNvPr id="0" name="Picture 10"/>
+                    <pic:cNvPicPr>
+                      <a:picLocks noChangeAspect="1" noChangeArrowheads="1"/>
+                    </pic:cNvPicPr>
+                  </pic:nvPicPr>
+                  <pic:blipFill>
+                    <a:blip r:embed="rId14">
+                      <a:extLst>
+                        <a:ext uri="{28A0092B-C50C-407E-A947-70E740481C1C}">
+                          <a14:useLocalDpi xmlns:a14="http://schemas.microsoft.com/office/drawing/2010/main" val="0"/>
+                        </a:ext>
+                      </a:extLst>
+                    </a:blip>
+                    <a:srcRect/>
+                    <a:stretch>
+                      <a:fillRect/>
+                    </a:stretch>
+                  </pic:blipFill>
+                  <pic:spPr bwMode="auto">
+                    <a:xfrm>
+                      <a:off x="0" y="0"/>
+                      <a:ext cx="5728097" cy="4146663"/>
+                    </a:xfrm>
+                    <a:prstGeom prst="rect">
+                      <a:avLst/>
+                    </a:prstGeom>
+                    <a:noFill/>
+                    <a:ln>
+                      <a:noFill/>
+                    </a:ln>
+                  </pic:spPr>
+                </pic:pic>
+              </a:graphicData>
+            </a:graphic>
+          </wp:inline>
+        </w:drawing>
+      </w:r>
+    </w:p>
+    <w:p>
+      <w:pPr>
+        <w:jc w:val="center"/>
+        <w:rPr>
+          <w:rFonts w:ascii="Times New Roman" w:eastAsia="Times New Roman" w:hAnsi="Times New Roman" w:cs="Times New Roman"/>
+          <w:bCs/>
+          <w:sz w:val="24"/>
+          <w:szCs w:val="20"/>
+        </w:rPr>
+      </w:pPr>
+      <w:r>
+        <w:rPr>
+          <w:rFonts w:ascii="Times New Roman" w:eastAsia="Times New Roman" w:hAnsi="Times New Roman" w:cs="Times New Roman"/>
+          <w:bCs/>
+          <w:sz w:val="24"/>
+          <w:szCs w:val="20"/>
+          <w:lang w:val="uk-UA"/>
+        </w:rPr>
+        <w:t xml:space="preserve">Рис. 10 – Застосування фільтру за </w:t>
+      </w:r>
+      <w:r>
+        <w:rPr>
+          <w:rFonts w:ascii="Times New Roman" w:eastAsia="Times New Roman" w:hAnsi="Times New Roman" w:cs="Times New Roman"/>
+          <w:bCs/>
+          <w:sz w:val="24"/>
+          <w:szCs w:val="20"/>
+          <w:lang w:val="en-US"/>
+        </w:rPr>
+        <w:t>MAC</w:t>
+      </w:r>
+      <w:r>
+        <w:rPr>
+          <w:rFonts w:ascii="Times New Roman" w:eastAsia="Times New Roman" w:hAnsi="Times New Roman" w:cs="Times New Roman"/>
+          <w:bCs/>
+          <w:sz w:val="24"/>
+          <w:szCs w:val="20"/>
+        </w:rPr>
+        <w:t xml:space="preserve"> </w:t>
+      </w:r>
+      <w:r>
+        <w:rPr>
+          <w:rFonts w:ascii="Times New Roman" w:eastAsia="Times New Roman" w:hAnsi="Times New Roman" w:cs="Times New Roman"/>
+          <w:bCs/>
+          <w:sz w:val="24"/>
+          <w:szCs w:val="20"/>
+          <w:lang w:val="uk-UA"/>
+        </w:rPr>
+        <w:t xml:space="preserve">адресою з заголовку </w:t>
+      </w:r>
+      <w:r>
+        <w:rPr>
+          <w:rFonts w:ascii="Times New Roman" w:eastAsia="Times New Roman" w:hAnsi="Times New Roman" w:cs="Times New Roman"/>
+          <w:bCs/>
+          <w:sz w:val="24"/>
+          <w:szCs w:val="20"/>
+          <w:lang w:val="en-US"/>
+        </w:rPr>
+        <w:t>Ethernet</w:t>
+      </w:r>
+      <w:r>
+        <w:rPr>
+          <w:rFonts w:ascii="Times New Roman" w:eastAsia="Times New Roman" w:hAnsi="Times New Roman" w:cs="Times New Roman"/>
+          <w:bCs/>
+          <w:sz w:val="24"/>
+          <w:szCs w:val="20"/>
+        </w:rPr>
+        <w:t xml:space="preserve"> </w:t>
+      </w:r>
+    </w:p>
+    <w:p>
+      <w:pPr>
+        <w:rPr>
+          <w:rFonts w:ascii="Times New Roman" w:eastAsia="Times New Roman" w:hAnsi="Times New Roman" w:cs="Times New Roman"/>
+          <w:bCs/>
+          <w:sz w:val="24"/>
+          <w:szCs w:val="20"/>
+        </w:rPr>
+      </w:pPr>
+      <w:r>
+        <w:rPr>
+          <w:rFonts w:ascii="Times New Roman" w:eastAsia="Times New Roman" w:hAnsi="Times New Roman" w:cs="Times New Roman"/>
+          <w:bCs/>
+          <w:sz w:val="24"/>
+          <w:szCs w:val="20"/>
         </w:rPr>
         <w:br w:type="page"/>
       </w:r>
-      <w:r>
-        <w:rPr>
-          <w:rFonts w:ascii="Times New Roman" w:eastAsia="Times New Roman" w:hAnsi="Times New Roman" w:cs="Times New Roman"/>
-          <w:bCs/>
-          <w:sz w:val="28"/>
-          <w:lang w:val="uk-UA"/>
+    </w:p>
+    <w:p>
+      <w:pPr>
+        <w:jc w:val="center"/>
+        <w:rPr>
+          <w:rFonts w:ascii="Times New Roman" w:eastAsia="Times New Roman" w:hAnsi="Times New Roman" w:cs="Times New Roman"/>
+          <w:bCs/>
+          <w:sz w:val="24"/>
+          <w:szCs w:val="20"/>
+          <w:lang w:val="uk-UA"/>
+        </w:rPr>
+      </w:pPr>
+      <w:r>
+        <w:rPr>
+          <w:rFonts w:ascii="Times New Roman" w:eastAsia="Times New Roman" w:hAnsi="Times New Roman" w:cs="Times New Roman"/>
+          <w:bCs/>
+          <w:noProof/>
+          <w:sz w:val="24"/>
+          <w:szCs w:val="20"/>
         </w:rPr>
         <w:lastRenderedPageBreak/>
-        <w:t>На рис. 3 зображено триходове рукостискання(</w:t>
-      </w:r>
-      <w:r>
-        <w:rPr>
-          <w:rFonts w:ascii="Times New Roman" w:eastAsia="Times New Roman" w:hAnsi="Times New Roman" w:cs="Times New Roman"/>
-          <w:bCs/>
-          <w:sz w:val="28"/>
-        </w:rPr>
-        <w:t>3-</w:t>
-      </w:r>
-      <w:r>
-        <w:rPr>
-          <w:rFonts w:ascii="Times New Roman" w:eastAsia="Times New Roman" w:hAnsi="Times New Roman" w:cs="Times New Roman"/>
-          <w:bCs/>
-          <w:sz w:val="28"/>
+        <w:drawing>
+          <wp:inline distT="0" distB="0" distL="0" distR="0" wp14:anchorId="5504D33F" wp14:editId="2621D9DB">
+            <wp:extent cx="5763026" cy="4171950"/>
+            <wp:effectExtent l="0" t="0" r="9525" b="0"/>
+            <wp:docPr id="16" name="Picture 16"/>
+            <wp:cNvGraphicFramePr>
+              <a:graphicFrameLocks xmlns:a="http://schemas.openxmlformats.org/drawingml/2006/main" noChangeAspect="1"/>
+            </wp:cNvGraphicFramePr>
+            <a:graphic xmlns:a="http://schemas.openxmlformats.org/drawingml/2006/main">
+              <a:graphicData uri="http://schemas.openxmlformats.org/drawingml/2006/picture">
+                <pic:pic xmlns:pic="http://schemas.openxmlformats.org/drawingml/2006/picture">
+                  <pic:nvPicPr>
+                    <pic:cNvPr id="0" name="Picture 11"/>
+                    <pic:cNvPicPr>
+                      <a:picLocks noChangeAspect="1" noChangeArrowheads="1"/>
+                    </pic:cNvPicPr>
+                  </pic:nvPicPr>
+                  <pic:blipFill>
+                    <a:blip r:embed="rId15">
+                      <a:extLst>
+                        <a:ext uri="{28A0092B-C50C-407E-A947-70E740481C1C}">
+                          <a14:useLocalDpi xmlns:a14="http://schemas.microsoft.com/office/drawing/2010/main" val="0"/>
+                        </a:ext>
+                      </a:extLst>
+                    </a:blip>
+                    <a:srcRect/>
+                    <a:stretch>
+                      <a:fillRect/>
+                    </a:stretch>
+                  </pic:blipFill>
+                  <pic:spPr bwMode="auto">
+                    <a:xfrm>
+                      <a:off x="0" y="0"/>
+                      <a:ext cx="5765544" cy="4173773"/>
+                    </a:xfrm>
+                    <a:prstGeom prst="rect">
+                      <a:avLst/>
+                    </a:prstGeom>
+                    <a:noFill/>
+                    <a:ln>
+                      <a:noFill/>
+                    </a:ln>
+                  </pic:spPr>
+                </pic:pic>
+              </a:graphicData>
+            </a:graphic>
+          </wp:inline>
+        </w:drawing>
+      </w:r>
+    </w:p>
+    <w:p>
+      <w:pPr>
+        <w:jc w:val="center"/>
+        <w:rPr>
+          <w:rFonts w:ascii="Times New Roman" w:eastAsia="Times New Roman" w:hAnsi="Times New Roman" w:cs="Times New Roman"/>
+          <w:bCs/>
+          <w:sz w:val="24"/>
+          <w:szCs w:val="20"/>
           <w:lang w:val="en-US"/>
         </w:rPr>
-        <w:t>Way</w:t>
-      </w:r>
-      <w:r>
-        <w:rPr>
-          <w:rFonts w:ascii="Times New Roman" w:eastAsia="Times New Roman" w:hAnsi="Times New Roman" w:cs="Times New Roman"/>
-          <w:bCs/>
-          <w:sz w:val="28"/>
+      </w:pPr>
+      <w:r>
+        <w:rPr>
+          <w:rFonts w:ascii="Times New Roman" w:eastAsia="Times New Roman" w:hAnsi="Times New Roman" w:cs="Times New Roman"/>
+          <w:bCs/>
+          <w:sz w:val="24"/>
+          <w:szCs w:val="20"/>
+          <w:lang w:val="uk-UA"/>
+        </w:rPr>
+        <w:t xml:space="preserve">Рис. 11 – Захоплені пакети зі застосуванням фільтру та доданою фільтрацією </w:t>
+      </w:r>
+      <w:proofErr w:type="spellStart"/>
+      <w:r>
+        <w:rPr>
+          <w:rFonts w:ascii="Times New Roman" w:eastAsia="Times New Roman" w:hAnsi="Times New Roman" w:cs="Times New Roman"/>
+          <w:bCs/>
+          <w:sz w:val="24"/>
+          <w:szCs w:val="20"/>
+          <w:lang w:val="en-US"/>
+        </w:rPr>
+        <w:t>arp</w:t>
+      </w:r>
+      <w:proofErr w:type="spellEnd"/>
+    </w:p>
+    <w:p>
+      <w:pPr>
+        <w:jc w:val="center"/>
+        <w:rPr>
+          <w:rFonts w:ascii="Times New Roman" w:eastAsia="Times New Roman" w:hAnsi="Times New Roman" w:cs="Times New Roman"/>
+          <w:bCs/>
+          <w:sz w:val="24"/>
+          <w:szCs w:val="20"/>
+        </w:rPr>
+      </w:pPr>
+      <w:r>
+        <w:rPr>
+          <w:rFonts w:ascii="Times New Roman" w:eastAsia="Times New Roman" w:hAnsi="Times New Roman" w:cs="Times New Roman"/>
+          <w:bCs/>
+          <w:noProof/>
+          <w:sz w:val="24"/>
+          <w:szCs w:val="20"/>
+          <w:lang w:val="en-US"/>
+        </w:rPr>
+        <w:drawing>
+          <wp:inline distT="0" distB="0" distL="0" distR="0" wp14:anchorId="5B47292C" wp14:editId="6943E598">
+            <wp:extent cx="5934075" cy="2124075"/>
+            <wp:effectExtent l="0" t="0" r="9525" b="9525"/>
+            <wp:docPr id="17" name="Picture 17"/>
+            <wp:cNvGraphicFramePr>
+              <a:graphicFrameLocks xmlns:a="http://schemas.openxmlformats.org/drawingml/2006/main" noChangeAspect="1"/>
+            </wp:cNvGraphicFramePr>
+            <a:graphic xmlns:a="http://schemas.openxmlformats.org/drawingml/2006/main">
+              <a:graphicData uri="http://schemas.openxmlformats.org/drawingml/2006/picture">
+                <pic:pic xmlns:pic="http://schemas.openxmlformats.org/drawingml/2006/picture">
+                  <pic:nvPicPr>
+                    <pic:cNvPr id="0" name="Picture 12"/>
+                    <pic:cNvPicPr>
+                      <a:picLocks noChangeAspect="1" noChangeArrowheads="1"/>
+                    </pic:cNvPicPr>
+                  </pic:nvPicPr>
+                  <pic:blipFill>
+                    <a:blip r:embed="rId16">
+                      <a:extLst>
+                        <a:ext uri="{28A0092B-C50C-407E-A947-70E740481C1C}">
+                          <a14:useLocalDpi xmlns:a14="http://schemas.microsoft.com/office/drawing/2010/main" val="0"/>
+                        </a:ext>
+                      </a:extLst>
+                    </a:blip>
+                    <a:srcRect/>
+                    <a:stretch>
+                      <a:fillRect/>
+                    </a:stretch>
+                  </pic:blipFill>
+                  <pic:spPr bwMode="auto">
+                    <a:xfrm>
+                      <a:off x="0" y="0"/>
+                      <a:ext cx="5934075" cy="2124075"/>
+                    </a:xfrm>
+                    <a:prstGeom prst="rect">
+                      <a:avLst/>
+                    </a:prstGeom>
+                    <a:noFill/>
+                    <a:ln>
+                      <a:noFill/>
+                    </a:ln>
+                  </pic:spPr>
+                </pic:pic>
+              </a:graphicData>
+            </a:graphic>
+          </wp:inline>
+        </w:drawing>
+      </w:r>
+    </w:p>
+    <w:p>
+      <w:pPr>
+        <w:jc w:val="center"/>
+        <w:rPr>
+          <w:rFonts w:ascii="Times New Roman" w:eastAsia="Times New Roman" w:hAnsi="Times New Roman" w:cs="Times New Roman"/>
+          <w:bCs/>
+          <w:sz w:val="24"/>
+          <w:szCs w:val="20"/>
+          <w:lang w:val="uk-UA"/>
+        </w:rPr>
+      </w:pPr>
+      <w:r>
+        <w:rPr>
+          <w:rFonts w:ascii="Times New Roman" w:eastAsia="Times New Roman" w:hAnsi="Times New Roman" w:cs="Times New Roman"/>
+          <w:bCs/>
+          <w:sz w:val="24"/>
+          <w:szCs w:val="20"/>
+          <w:lang w:val="uk-UA"/>
+        </w:rPr>
+        <w:t xml:space="preserve">Рис. 12 – Захоплені пакети з </w:t>
+      </w:r>
+      <w:r>
+        <w:rPr>
+          <w:rFonts w:ascii="Times New Roman" w:eastAsia="Times New Roman" w:hAnsi="Times New Roman" w:cs="Times New Roman"/>
+          <w:bCs/>
+          <w:sz w:val="24"/>
+          <w:szCs w:val="20"/>
+          <w:lang w:val="uk-UA"/>
+        </w:rPr>
+        <w:t>прапорцем</w:t>
+      </w:r>
+      <w:r>
+        <w:rPr>
+          <w:rFonts w:ascii="Times New Roman" w:eastAsia="Times New Roman" w:hAnsi="Times New Roman" w:cs="Times New Roman"/>
+          <w:bCs/>
+          <w:sz w:val="24"/>
+          <w:szCs w:val="20"/>
+          <w:lang w:val="uk-UA"/>
         </w:rPr>
         <w:t xml:space="preserve"> </w:t>
       </w:r>
-      <w:proofErr w:type="spellStart"/>
-      <w:r>
-        <w:rPr>
-          <w:rFonts w:ascii="Times New Roman" w:eastAsia="Times New Roman" w:hAnsi="Times New Roman" w:cs="Times New Roman"/>
-          <w:bCs/>
-          <w:sz w:val="28"/>
+      <w:r>
+        <w:rPr>
+          <w:rFonts w:ascii="Times New Roman" w:eastAsia="Times New Roman" w:hAnsi="Times New Roman" w:cs="Times New Roman"/>
+          <w:bCs/>
+          <w:sz w:val="24"/>
+          <w:szCs w:val="20"/>
           <w:lang w:val="en-US"/>
         </w:rPr>
-        <w:t>Handhake</w:t>
-      </w:r>
-      <w:proofErr w:type="spellEnd"/>
-      <w:r>
-        <w:rPr>
-          <w:rFonts w:ascii="Times New Roman" w:eastAsia="Times New Roman" w:hAnsi="Times New Roman" w:cs="Times New Roman"/>
-          <w:bCs/>
-          <w:sz w:val="28"/>
-        </w:rPr>
-        <w:t xml:space="preserve">: </w:t>
-      </w:r>
-      <w:r>
-        <w:rPr>
-          <w:rFonts w:ascii="Times New Roman" w:eastAsia="Times New Roman" w:hAnsi="Times New Roman" w:cs="Times New Roman"/>
-          <w:bCs/>
-          <w:sz w:val="28"/>
-          <w:lang w:val="en-US"/>
-        </w:rPr>
         <w:t>SYN</w:t>
       </w:r>
       <w:r>
         <w:rPr>
           <w:rFonts w:ascii="Times New Roman" w:eastAsia="Times New Roman" w:hAnsi="Times New Roman" w:cs="Times New Roman"/>
           <w:bCs/>
-          <w:sz w:val="28"/>
-        </w:rPr>
-        <w:t xml:space="preserve">, </w:t>
-      </w:r>
-      <w:r>
-        <w:rPr>
-          <w:rFonts w:ascii="Times New Roman" w:eastAsia="Times New Roman" w:hAnsi="Times New Roman" w:cs="Times New Roman"/>
-          <w:bCs/>
-          <w:sz w:val="28"/>
-          <w:lang w:val="en-US"/>
-        </w:rPr>
-        <w:t>SYN</w:t>
-      </w:r>
-      <w:r>
-        <w:rPr>
-          <w:rFonts w:ascii="Times New Roman" w:eastAsia="Times New Roman" w:hAnsi="Times New Roman" w:cs="Times New Roman"/>
-          <w:bCs/>
-          <w:sz w:val="28"/>
-        </w:rPr>
-        <w:t>-</w:t>
-      </w:r>
-      <w:r>
-        <w:rPr>
-          <w:rFonts w:ascii="Times New Roman" w:eastAsia="Times New Roman" w:hAnsi="Times New Roman" w:cs="Times New Roman"/>
-          <w:bCs/>
-          <w:sz w:val="28"/>
-          <w:lang w:val="en-US"/>
-        </w:rPr>
-        <w:t>ACK</w:t>
-      </w:r>
-      <w:r>
-        <w:rPr>
-          <w:rFonts w:ascii="Times New Roman" w:eastAsia="Times New Roman" w:hAnsi="Times New Roman" w:cs="Times New Roman"/>
-          <w:bCs/>
-          <w:sz w:val="28"/>
-        </w:rPr>
-        <w:t xml:space="preserve">, </w:t>
-      </w:r>
-      <w:r>
-        <w:rPr>
-          <w:rFonts w:ascii="Times New Roman" w:eastAsia="Times New Roman" w:hAnsi="Times New Roman" w:cs="Times New Roman"/>
-          <w:bCs/>
-          <w:sz w:val="28"/>
-          <w:lang w:val="en-US"/>
-        </w:rPr>
-        <w:t>ACK</w:t>
-      </w:r>
-      <w:r>
-        <w:rPr>
-          <w:rFonts w:ascii="Times New Roman" w:eastAsia="Times New Roman" w:hAnsi="Times New Roman" w:cs="Times New Roman"/>
-          <w:bCs/>
-          <w:sz w:val="28"/>
-        </w:rPr>
-        <w:t xml:space="preserve">). </w:t>
-      </w:r>
-      <w:r>
-        <w:rPr>
-          <w:rFonts w:ascii="Times New Roman" w:eastAsia="Times New Roman" w:hAnsi="Times New Roman" w:cs="Times New Roman"/>
-          <w:bCs/>
-          <w:sz w:val="28"/>
-          <w:lang w:val="uk-UA"/>
-        </w:rPr>
-        <w:t xml:space="preserve">Під час передачі даних файл був розділений на окремі </w:t>
-      </w:r>
-      <w:r>
-        <w:rPr>
-          <w:rFonts w:ascii="Times New Roman" w:eastAsia="Times New Roman" w:hAnsi="Times New Roman" w:cs="Times New Roman"/>
-          <w:bCs/>
-          <w:sz w:val="28"/>
-          <w:lang w:val="en-US"/>
-        </w:rPr>
-        <w:t>TCP</w:t>
-      </w:r>
-      <w:r>
-        <w:rPr>
-          <w:rFonts w:ascii="Times New Roman" w:eastAsia="Times New Roman" w:hAnsi="Times New Roman" w:cs="Times New Roman"/>
-          <w:bCs/>
-          <w:sz w:val="28"/>
-        </w:rPr>
-        <w:t>-</w:t>
-      </w:r>
-      <w:r>
-        <w:rPr>
-          <w:rFonts w:ascii="Times New Roman" w:eastAsia="Times New Roman" w:hAnsi="Times New Roman" w:cs="Times New Roman"/>
-          <w:bCs/>
-          <w:sz w:val="28"/>
-          <w:lang w:val="uk-UA"/>
-        </w:rPr>
-        <w:t xml:space="preserve">сегменти, що були успішно зібрані в повну одиницю передачі даних </w:t>
-      </w:r>
-      <w:r>
-        <w:rPr>
-          <w:rFonts w:ascii="Times New Roman" w:eastAsia="Times New Roman" w:hAnsi="Times New Roman" w:cs="Times New Roman"/>
-          <w:bCs/>
-          <w:sz w:val="28"/>
-          <w:lang w:val="en-US"/>
-        </w:rPr>
-        <w:t>PDU</w:t>
-      </w:r>
-      <w:r>
-        <w:rPr>
-          <w:rFonts w:ascii="Times New Roman" w:eastAsia="Times New Roman" w:hAnsi="Times New Roman" w:cs="Times New Roman"/>
-          <w:bCs/>
-          <w:sz w:val="28"/>
-          <w:lang w:val="uk-UA"/>
-        </w:rPr>
-        <w:t xml:space="preserve"> або </w:t>
-      </w:r>
-      <w:r>
-        <w:rPr>
-          <w:rFonts w:ascii="Times New Roman" w:eastAsia="Times New Roman" w:hAnsi="Times New Roman" w:cs="Times New Roman"/>
-          <w:bCs/>
-          <w:sz w:val="28"/>
-          <w:lang w:val="en-US"/>
-        </w:rPr>
-        <w:t>Protocol</w:t>
-      </w:r>
-      <w:r>
-        <w:rPr>
-          <w:rFonts w:ascii="Times New Roman" w:eastAsia="Times New Roman" w:hAnsi="Times New Roman" w:cs="Times New Roman"/>
-          <w:bCs/>
-          <w:sz w:val="28"/>
+          <w:sz w:val="24"/>
+          <w:szCs w:val="20"/>
         </w:rPr>
         <w:t xml:space="preserve"> </w:t>
       </w:r>
@@ -2164,321 +4400,28 @@
         <w:rPr>
           <w:rFonts w:ascii="Times New Roman" w:eastAsia="Times New Roman" w:hAnsi="Times New Roman" w:cs="Times New Roman"/>
           <w:bCs/>
-          <w:sz w:val="28"/>
-          <w:lang w:val="en-US"/>
-        </w:rPr>
-        <w:t>Data</w:t>
-      </w:r>
-      <w:r>
-        <w:rPr>
-          <w:rFonts w:ascii="Times New Roman" w:eastAsia="Times New Roman" w:hAnsi="Times New Roman" w:cs="Times New Roman"/>
-          <w:bCs/>
-          <w:sz w:val="28"/>
-        </w:rPr>
-        <w:t xml:space="preserve"> </w:t>
-      </w:r>
-      <w:r>
-        <w:rPr>
-          <w:rFonts w:ascii="Times New Roman" w:eastAsia="Times New Roman" w:hAnsi="Times New Roman" w:cs="Times New Roman"/>
-          <w:bCs/>
-          <w:sz w:val="28"/>
-          <w:lang w:val="en-US"/>
-        </w:rPr>
-        <w:t>Unit</w:t>
-      </w:r>
-      <w:r>
-        <w:rPr>
-          <w:rFonts w:ascii="Times New Roman" w:eastAsia="Times New Roman" w:hAnsi="Times New Roman" w:cs="Times New Roman"/>
-          <w:bCs/>
-          <w:sz w:val="28"/>
-          <w:lang w:val="uk-UA"/>
-        </w:rPr>
-        <w:t xml:space="preserve">, на що відповідно вказує </w:t>
-      </w:r>
-      <w:r>
-        <w:rPr>
-          <w:rFonts w:ascii="Times New Roman" w:eastAsia="Times New Roman" w:hAnsi="Times New Roman" w:cs="Times New Roman"/>
-          <w:bCs/>
-          <w:sz w:val="28"/>
-          <w:lang w:val="en-US"/>
-        </w:rPr>
-        <w:t>Wireshark</w:t>
-      </w:r>
-      <w:r>
-        <w:rPr>
-          <w:rFonts w:ascii="Times New Roman" w:eastAsia="Times New Roman" w:hAnsi="Times New Roman" w:cs="Times New Roman"/>
-          <w:bCs/>
-          <w:sz w:val="28"/>
-        </w:rPr>
-        <w:t xml:space="preserve"> </w:t>
-      </w:r>
-      <w:r>
-        <w:rPr>
-          <w:rFonts w:ascii="Times New Roman" w:eastAsia="Times New Roman" w:hAnsi="Times New Roman" w:cs="Times New Roman"/>
-          <w:bCs/>
-          <w:sz w:val="28"/>
-          <w:lang w:val="uk-UA"/>
-        </w:rPr>
-        <w:t xml:space="preserve">в розділі </w:t>
-      </w:r>
-      <w:r>
-        <w:rPr>
-          <w:rFonts w:ascii="Times New Roman" w:eastAsia="Times New Roman" w:hAnsi="Times New Roman" w:cs="Times New Roman"/>
-          <w:bCs/>
-          <w:sz w:val="28"/>
-          <w:lang w:val="en-US"/>
-        </w:rPr>
-        <w:t>Info</w:t>
-      </w:r>
-      <w:r>
-        <w:rPr>
-          <w:rFonts w:ascii="Times New Roman" w:eastAsia="Times New Roman" w:hAnsi="Times New Roman" w:cs="Times New Roman"/>
-          <w:bCs/>
-          <w:sz w:val="28"/>
-        </w:rPr>
-        <w:t xml:space="preserve"> </w:t>
-      </w:r>
-      <w:r>
-        <w:rPr>
-          <w:rFonts w:ascii="Times New Roman" w:eastAsia="Times New Roman" w:hAnsi="Times New Roman" w:cs="Times New Roman"/>
-          <w:bCs/>
-          <w:sz w:val="28"/>
-          <w:lang w:val="uk-UA"/>
-        </w:rPr>
-        <w:t xml:space="preserve">для пакетів за допомогою повідомлення </w:t>
-      </w:r>
-      <w:r>
-        <w:rPr>
-          <w:rFonts w:ascii="Times New Roman" w:eastAsia="Times New Roman" w:hAnsi="Times New Roman" w:cs="Times New Roman"/>
-          <w:bCs/>
-          <w:sz w:val="28"/>
-        </w:rPr>
-        <w:t>“</w:t>
-      </w:r>
-      <w:r>
-        <w:rPr>
-          <w:rFonts w:ascii="Times New Roman" w:eastAsia="Times New Roman" w:hAnsi="Times New Roman" w:cs="Times New Roman"/>
-          <w:bCs/>
-          <w:sz w:val="28"/>
-          <w:lang w:val="en-US"/>
-        </w:rPr>
-        <w:t>TCP</w:t>
-      </w:r>
-      <w:r>
-        <w:rPr>
-          <w:rFonts w:ascii="Times New Roman" w:eastAsia="Times New Roman" w:hAnsi="Times New Roman" w:cs="Times New Roman"/>
-          <w:bCs/>
-          <w:sz w:val="28"/>
-        </w:rPr>
-        <w:t xml:space="preserve"> </w:t>
-      </w:r>
-      <w:r>
-        <w:rPr>
-          <w:rFonts w:ascii="Times New Roman" w:eastAsia="Times New Roman" w:hAnsi="Times New Roman" w:cs="Times New Roman"/>
-          <w:bCs/>
-          <w:sz w:val="28"/>
-          <w:lang w:val="en-US"/>
-        </w:rPr>
-        <w:t>segment</w:t>
-      </w:r>
-      <w:r>
-        <w:rPr>
-          <w:rFonts w:ascii="Times New Roman" w:eastAsia="Times New Roman" w:hAnsi="Times New Roman" w:cs="Times New Roman"/>
-          <w:bCs/>
-          <w:sz w:val="28"/>
-        </w:rPr>
-        <w:t xml:space="preserve"> </w:t>
-      </w:r>
-      <w:r>
-        <w:rPr>
-          <w:rFonts w:ascii="Times New Roman" w:eastAsia="Times New Roman" w:hAnsi="Times New Roman" w:cs="Times New Roman"/>
-          <w:bCs/>
-          <w:sz w:val="28"/>
-          <w:lang w:val="en-US"/>
-        </w:rPr>
-        <w:t>of</w:t>
-      </w:r>
-      <w:r>
-        <w:rPr>
-          <w:rFonts w:ascii="Times New Roman" w:eastAsia="Times New Roman" w:hAnsi="Times New Roman" w:cs="Times New Roman"/>
-          <w:bCs/>
-          <w:sz w:val="28"/>
-        </w:rPr>
-        <w:t xml:space="preserve"> </w:t>
-      </w:r>
-      <w:r>
-        <w:rPr>
-          <w:rFonts w:ascii="Times New Roman" w:eastAsia="Times New Roman" w:hAnsi="Times New Roman" w:cs="Times New Roman"/>
-          <w:bCs/>
-          <w:sz w:val="28"/>
-          <w:lang w:val="en-US"/>
-        </w:rPr>
-        <w:t>a</w:t>
-      </w:r>
-      <w:r>
-        <w:rPr>
-          <w:rFonts w:ascii="Times New Roman" w:eastAsia="Times New Roman" w:hAnsi="Times New Roman" w:cs="Times New Roman"/>
-          <w:bCs/>
-          <w:sz w:val="28"/>
-        </w:rPr>
-        <w:t xml:space="preserve"> </w:t>
-      </w:r>
-      <w:r>
-        <w:rPr>
-          <w:rFonts w:ascii="Times New Roman" w:eastAsia="Times New Roman" w:hAnsi="Times New Roman" w:cs="Times New Roman"/>
-          <w:bCs/>
-          <w:sz w:val="28"/>
-          <w:lang w:val="en-US"/>
-        </w:rPr>
-        <w:t>reassembled</w:t>
-      </w:r>
-      <w:r>
-        <w:rPr>
-          <w:rFonts w:ascii="Times New Roman" w:eastAsia="Times New Roman" w:hAnsi="Times New Roman" w:cs="Times New Roman"/>
-          <w:bCs/>
-          <w:sz w:val="28"/>
-        </w:rPr>
-        <w:t xml:space="preserve"> </w:t>
-      </w:r>
-      <w:r>
-        <w:rPr>
-          <w:rFonts w:ascii="Times New Roman" w:eastAsia="Times New Roman" w:hAnsi="Times New Roman" w:cs="Times New Roman"/>
-          <w:bCs/>
-          <w:sz w:val="28"/>
-          <w:lang w:val="en-US"/>
-        </w:rPr>
-        <w:t>PDU</w:t>
-      </w:r>
-      <w:r>
-        <w:rPr>
-          <w:rFonts w:ascii="Times New Roman" w:eastAsia="Times New Roman" w:hAnsi="Times New Roman" w:cs="Times New Roman"/>
-          <w:bCs/>
-          <w:sz w:val="28"/>
-        </w:rPr>
-        <w:t xml:space="preserve">”. </w:t>
-      </w:r>
-      <w:r>
-        <w:rPr>
-          <w:rFonts w:ascii="Times New Roman" w:eastAsia="Times New Roman" w:hAnsi="Times New Roman" w:cs="Times New Roman"/>
-          <w:bCs/>
-          <w:sz w:val="28"/>
-          <w:lang w:val="uk-UA"/>
-        </w:rPr>
-        <w:t xml:space="preserve">На рис. 4, де зображено пакет з прапорцями </w:t>
-      </w:r>
-      <w:r>
-        <w:rPr>
-          <w:rFonts w:ascii="Times New Roman" w:eastAsia="Times New Roman" w:hAnsi="Times New Roman" w:cs="Times New Roman"/>
-          <w:bCs/>
-          <w:sz w:val="28"/>
-          <w:lang w:val="en-US"/>
-        </w:rPr>
-        <w:t>FIN</w:t>
-      </w:r>
-      <w:r>
-        <w:rPr>
-          <w:rFonts w:ascii="Times New Roman" w:eastAsia="Times New Roman" w:hAnsi="Times New Roman" w:cs="Times New Roman"/>
-          <w:bCs/>
-          <w:sz w:val="28"/>
-        </w:rPr>
-        <w:t xml:space="preserve">, </w:t>
-      </w:r>
-      <w:r>
-        <w:rPr>
-          <w:rFonts w:ascii="Times New Roman" w:eastAsia="Times New Roman" w:hAnsi="Times New Roman" w:cs="Times New Roman"/>
-          <w:bCs/>
-          <w:sz w:val="28"/>
-          <w:lang w:val="en-US"/>
-        </w:rPr>
-        <w:t>ACK</w:t>
-      </w:r>
-      <w:r>
-        <w:rPr>
-          <w:rFonts w:ascii="Times New Roman" w:eastAsia="Times New Roman" w:hAnsi="Times New Roman" w:cs="Times New Roman"/>
-          <w:bCs/>
-          <w:sz w:val="28"/>
-          <w:lang w:val="uk-UA"/>
-        </w:rPr>
-        <w:t>, що вказують на закінчення з</w:t>
-      </w:r>
-      <w:r>
-        <w:rPr>
-          <w:rFonts w:ascii="Times New Roman" w:eastAsia="Times New Roman" w:hAnsi="Times New Roman" w:cs="Times New Roman"/>
-          <w:bCs/>
-          <w:sz w:val="28"/>
-        </w:rPr>
-        <w:t>’</w:t>
-      </w:r>
-      <w:r>
-        <w:rPr>
-          <w:rFonts w:ascii="Times New Roman" w:eastAsia="Times New Roman" w:hAnsi="Times New Roman" w:cs="Times New Roman"/>
-          <w:bCs/>
-          <w:sz w:val="28"/>
-          <w:lang w:val="uk-UA"/>
-        </w:rPr>
-        <w:t>єднання між двома пристроями. Пакет з такими прапорцями відправляють обидва пристрої, щоб підтвердити готовність закрити з</w:t>
-      </w:r>
-      <w:r>
-        <w:rPr>
-          <w:rFonts w:ascii="Times New Roman" w:eastAsia="Times New Roman" w:hAnsi="Times New Roman" w:cs="Times New Roman"/>
-          <w:bCs/>
-          <w:sz w:val="28"/>
-        </w:rPr>
-        <w:t>’</w:t>
-      </w:r>
-      <w:r>
-        <w:rPr>
-          <w:rFonts w:ascii="Times New Roman" w:eastAsia="Times New Roman" w:hAnsi="Times New Roman" w:cs="Times New Roman"/>
-          <w:bCs/>
-          <w:sz w:val="28"/>
-          <w:lang w:val="uk-UA"/>
-        </w:rPr>
-        <w:t xml:space="preserve">єднання. </w:t>
-      </w:r>
-    </w:p>
-    <w:p>
-      <w:pPr>
-        <w:rPr>
-          <w:rFonts w:ascii="Times New Roman" w:eastAsia="Times New Roman" w:hAnsi="Times New Roman" w:cs="Times New Roman"/>
-          <w:bCs/>
-          <w:sz w:val="28"/>
-          <w:lang w:val="uk-UA"/>
-        </w:rPr>
-      </w:pPr>
-      <w:r>
-        <w:rPr>
-          <w:rFonts w:ascii="Times New Roman" w:eastAsia="Times New Roman" w:hAnsi="Times New Roman" w:cs="Times New Roman"/>
-          <w:bCs/>
-          <w:sz w:val="28"/>
-          <w:lang w:val="uk-UA"/>
-        </w:rPr>
-        <w:t xml:space="preserve"> </w:t>
-      </w:r>
-      <w:r>
-        <w:rPr>
-          <w:rFonts w:ascii="Times New Roman" w:eastAsia="Times New Roman" w:hAnsi="Times New Roman" w:cs="Times New Roman"/>
-          <w:bCs/>
-          <w:sz w:val="28"/>
-          <w:lang w:val="uk-UA"/>
-        </w:rPr>
-        <w:tab/>
-        <w:t xml:space="preserve">Також на рис. 3 та на рис. 4 можна побачити фізичні, логічні та транспортні адреси. </w:t>
-      </w:r>
-      <w:r>
-        <w:rPr>
-          <w:rFonts w:ascii="Times New Roman" w:eastAsia="Times New Roman" w:hAnsi="Times New Roman" w:cs="Times New Roman"/>
-          <w:bCs/>
-          <w:sz w:val="28"/>
-          <w:lang w:val="uk-UA"/>
-        </w:rPr>
-        <w:t>В першому випадку, де відправник – сервер з якого завантажували файл, а в другому – пристрій з локальної мережі.</w:t>
-      </w:r>
-    </w:p>
-    <w:p>
-      <w:pPr>
-        <w:rPr>
-          <w:rFonts w:ascii="Times New Roman" w:eastAsia="Times New Roman" w:hAnsi="Times New Roman" w:cs="Times New Roman"/>
-          <w:bCs/>
+          <w:sz w:val="24"/>
+          <w:szCs w:val="20"/>
+          <w:lang w:val="uk-UA"/>
+        </w:rPr>
+        <w:t>під час завантаження файлу</w:t>
+      </w:r>
+      <w:r>
+        <w:rPr>
+          <w:rFonts w:ascii="Times New Roman" w:eastAsia="Times New Roman" w:hAnsi="Times New Roman" w:cs="Times New Roman"/>
+          <w:bCs/>
+          <w:sz w:val="24"/>
+          <w:szCs w:val="20"/>
+          <w:lang w:val="uk-UA"/>
+        </w:rPr>
+        <w:t xml:space="preserve"> та доданим раніше фільтром захоплення</w:t>
+      </w:r>
+    </w:p>
+    <w:p>
+      <w:pPr>
+        <w:rPr>
+          <w:rFonts w:ascii="Times New Roman" w:eastAsia="Times New Roman" w:hAnsi="Times New Roman" w:cs="Times New Roman"/>
+          <w:b/>
           <w:i/>
           <w:iCs/>
           <w:sz w:val="28"/>
@@ -2488,173 +4431,20 @@
       <w:r>
         <w:rPr>
           <w:rFonts w:ascii="Times New Roman" w:eastAsia="Times New Roman" w:hAnsi="Times New Roman" w:cs="Times New Roman"/>
-          <w:bCs/>
+          <w:b/>
           <w:i/>
           <w:iCs/>
           <w:sz w:val="28"/>
           <w:lang w:val="uk-UA"/>
         </w:rPr>
-        <w:t>Сервер мав такі адреси:</w:t>
-      </w:r>
-    </w:p>
-    <w:p>
-      <w:pPr>
-        <w:rPr>
-          <w:rFonts w:ascii="Times New Roman" w:eastAsia="Times New Roman" w:hAnsi="Times New Roman" w:cs="Times New Roman"/>
-          <w:bCs/>
-          <w:sz w:val="28"/>
-        </w:rPr>
-      </w:pPr>
-      <w:bookmarkStart w:id="1" w:name="_Hlk176361307"/>
-      <w:r>
-        <w:rPr>
-          <w:rFonts w:ascii="Times New Roman" w:eastAsia="Times New Roman" w:hAnsi="Times New Roman" w:cs="Times New Roman"/>
-          <w:bCs/>
-          <w:sz w:val="28"/>
-          <w:lang w:val="uk-UA"/>
-        </w:rPr>
-        <w:t>Фізична адреса(</w:t>
-      </w:r>
-      <w:r>
-        <w:rPr>
-          <w:rFonts w:ascii="Times New Roman" w:eastAsia="Times New Roman" w:hAnsi="Times New Roman" w:cs="Times New Roman"/>
-          <w:bCs/>
-          <w:sz w:val="28"/>
-          <w:lang w:val="en-US"/>
-        </w:rPr>
-        <w:t>MAC</w:t>
-      </w:r>
-      <w:r>
-        <w:rPr>
-          <w:rFonts w:ascii="Times New Roman" w:eastAsia="Times New Roman" w:hAnsi="Times New Roman" w:cs="Times New Roman"/>
-          <w:bCs/>
-          <w:sz w:val="28"/>
-        </w:rPr>
-        <w:t xml:space="preserve">) - </w:t>
-      </w:r>
-      <w:r>
-        <w:rPr>
-          <w:rFonts w:ascii="Times New Roman" w:eastAsia="Times New Roman" w:hAnsi="Times New Roman" w:cs="Times New Roman"/>
-          <w:bCs/>
-          <w:sz w:val="28"/>
-        </w:rPr>
-        <w:t>08:55:31:</w:t>
-      </w:r>
-      <w:r>
-        <w:rPr>
-          <w:rFonts w:ascii="Times New Roman" w:eastAsia="Times New Roman" w:hAnsi="Times New Roman" w:cs="Times New Roman"/>
-          <w:bCs/>
-          <w:sz w:val="28"/>
-          <w:lang w:val="en-US"/>
-        </w:rPr>
-        <w:t>ab</w:t>
-      </w:r>
-      <w:r>
-        <w:rPr>
-          <w:rFonts w:ascii="Times New Roman" w:eastAsia="Times New Roman" w:hAnsi="Times New Roman" w:cs="Times New Roman"/>
-          <w:bCs/>
-          <w:sz w:val="28"/>
-        </w:rPr>
-        <w:t>:</w:t>
-      </w:r>
-      <w:r>
-        <w:rPr>
-          <w:rFonts w:ascii="Times New Roman" w:eastAsia="Times New Roman" w:hAnsi="Times New Roman" w:cs="Times New Roman"/>
-          <w:bCs/>
-          <w:sz w:val="28"/>
-          <w:lang w:val="en-US"/>
-        </w:rPr>
-        <w:t>b</w:t>
-      </w:r>
-      <w:r>
-        <w:rPr>
-          <w:rFonts w:ascii="Times New Roman" w:eastAsia="Times New Roman" w:hAnsi="Times New Roman" w:cs="Times New Roman"/>
-          <w:bCs/>
-          <w:sz w:val="28"/>
-        </w:rPr>
-        <w:t>8:0</w:t>
-      </w:r>
-      <w:r>
-        <w:rPr>
-          <w:rFonts w:ascii="Times New Roman" w:eastAsia="Times New Roman" w:hAnsi="Times New Roman" w:cs="Times New Roman"/>
-          <w:bCs/>
-          <w:sz w:val="28"/>
-          <w:lang w:val="en-US"/>
-        </w:rPr>
-        <w:t>f</w:t>
-      </w:r>
-    </w:p>
-    <w:p>
-      <w:pPr>
-        <w:rPr>
-          <w:rFonts w:ascii="Times New Roman" w:eastAsia="Times New Roman" w:hAnsi="Times New Roman" w:cs="Times New Roman"/>
-          <w:bCs/>
-          <w:sz w:val="28"/>
-          <w:lang w:val="en-US"/>
-        </w:rPr>
-      </w:pPr>
-      <w:r>
-        <w:rPr>
-          <w:rFonts w:ascii="Times New Roman" w:eastAsia="Times New Roman" w:hAnsi="Times New Roman" w:cs="Times New Roman"/>
-          <w:bCs/>
-          <w:sz w:val="28"/>
-          <w:lang w:val="uk-UA"/>
-        </w:rPr>
-        <w:t>Логічна адреса(</w:t>
-      </w:r>
-      <w:r>
-        <w:rPr>
-          <w:rFonts w:ascii="Times New Roman" w:eastAsia="Times New Roman" w:hAnsi="Times New Roman" w:cs="Times New Roman"/>
-          <w:bCs/>
-          <w:sz w:val="28"/>
-          <w:lang w:val="en-US"/>
-        </w:rPr>
-        <w:t xml:space="preserve">IP) - </w:t>
-      </w:r>
-      <w:r>
-        <w:rPr>
-          <w:rFonts w:ascii="Times New Roman" w:eastAsia="Times New Roman" w:hAnsi="Times New Roman" w:cs="Times New Roman"/>
-          <w:bCs/>
-          <w:sz w:val="28"/>
-          <w:lang w:val="en-US"/>
-        </w:rPr>
-        <w:t>193.109.164.123</w:t>
-      </w:r>
-    </w:p>
-    <w:p>
-      <w:pPr>
-        <w:rPr>
-          <w:rFonts w:ascii="Times New Roman" w:eastAsia="Times New Roman" w:hAnsi="Times New Roman" w:cs="Times New Roman"/>
-          <w:bCs/>
-          <w:sz w:val="28"/>
-          <w:lang w:val="uk-UA"/>
-        </w:rPr>
-      </w:pPr>
-      <w:r>
-        <w:rPr>
-          <w:rFonts w:ascii="Times New Roman" w:eastAsia="Times New Roman" w:hAnsi="Times New Roman" w:cs="Times New Roman"/>
-          <w:bCs/>
-          <w:sz w:val="28"/>
-          <w:lang w:val="uk-UA"/>
-        </w:rPr>
-        <w:t xml:space="preserve">Транспортна адреса(порт) – </w:t>
-      </w:r>
-      <w:r>
-        <w:rPr>
-          <w:rFonts w:ascii="Times New Roman" w:eastAsia="Times New Roman" w:hAnsi="Times New Roman" w:cs="Times New Roman"/>
-          <w:bCs/>
-          <w:sz w:val="28"/>
-          <w:lang w:val="uk-UA"/>
-        </w:rPr>
-        <w:t>52287</w:t>
-      </w:r>
-    </w:p>
-    <w:bookmarkEnd w:id="1"/>
-    <w:p>
-      <w:pPr>
-        <w:rPr>
-          <w:rFonts w:ascii="Times New Roman" w:eastAsia="Times New Roman" w:hAnsi="Times New Roman" w:cs="Times New Roman"/>
-          <w:bCs/>
+        <w:br w:type="page"/>
+      </w:r>
+    </w:p>
+    <w:p>
+      <w:pPr>
+        <w:rPr>
+          <w:rFonts w:ascii="Times New Roman" w:eastAsia="Times New Roman" w:hAnsi="Times New Roman" w:cs="Times New Roman"/>
+          <w:b/>
           <w:i/>
           <w:iCs/>
           <w:sz w:val="28"/>
@@ -2664,113 +4454,65 @@
       <w:r>
         <w:rPr>
           <w:rFonts w:ascii="Times New Roman" w:eastAsia="Times New Roman" w:hAnsi="Times New Roman" w:cs="Times New Roman"/>
-          <w:bCs/>
+          <w:b/>
           <w:i/>
           <w:iCs/>
           <w:sz w:val="28"/>
           <w:lang w:val="uk-UA"/>
         </w:rPr>
-        <w:t>Пристрій з локальної мережі:</w:t>
-      </w:r>
-    </w:p>
-    <w:p>
-      <w:pPr>
-        <w:rPr>
-          <w:rFonts w:ascii="Times New Roman" w:eastAsia="Times New Roman" w:hAnsi="Times New Roman" w:cs="Times New Roman"/>
-          <w:bCs/>
-          <w:sz w:val="28"/>
-          <w:lang w:val="uk-UA"/>
-        </w:rPr>
-      </w:pPr>
-      <w:r>
-        <w:rPr>
-          <w:rFonts w:ascii="Times New Roman" w:eastAsia="Times New Roman" w:hAnsi="Times New Roman" w:cs="Times New Roman"/>
-          <w:bCs/>
-          <w:sz w:val="28"/>
-          <w:lang w:val="uk-UA"/>
-        </w:rPr>
-        <w:t>Фізична адреса(MAC) - 0a:e0:af:a7:4f:92</w:t>
-      </w:r>
-    </w:p>
-    <w:p>
-      <w:pPr>
-        <w:rPr>
-          <w:rFonts w:ascii="Times New Roman" w:eastAsia="Times New Roman" w:hAnsi="Times New Roman" w:cs="Times New Roman"/>
-          <w:bCs/>
-          <w:sz w:val="28"/>
-          <w:lang w:val="uk-UA"/>
-        </w:rPr>
-      </w:pPr>
-      <w:r>
-        <w:rPr>
-          <w:rFonts w:ascii="Times New Roman" w:eastAsia="Times New Roman" w:hAnsi="Times New Roman" w:cs="Times New Roman"/>
-          <w:bCs/>
-          <w:sz w:val="28"/>
-          <w:lang w:val="uk-UA"/>
-        </w:rPr>
-        <w:t>Логічна адреса(IP) - 192.168.88.219</w:t>
-      </w:r>
-    </w:p>
-    <w:p>
-      <w:pPr>
-        <w:rPr>
-          <w:rFonts w:ascii="Times New Roman" w:eastAsia="Times New Roman" w:hAnsi="Times New Roman" w:cs="Times New Roman"/>
-          <w:bCs/>
-          <w:sz w:val="28"/>
-          <w:lang w:val="uk-UA"/>
-        </w:rPr>
-      </w:pPr>
-      <w:r>
-        <w:rPr>
-          <w:rFonts w:ascii="Times New Roman" w:eastAsia="Times New Roman" w:hAnsi="Times New Roman" w:cs="Times New Roman"/>
-          <w:bCs/>
-          <w:sz w:val="28"/>
-          <w:lang w:val="uk-UA"/>
-        </w:rPr>
-        <w:t xml:space="preserve">Транспортна адреса(порт) – </w:t>
-      </w:r>
-      <w:r>
-        <w:rPr>
-          <w:rFonts w:ascii="Times New Roman" w:eastAsia="Times New Roman" w:hAnsi="Times New Roman" w:cs="Times New Roman"/>
-          <w:bCs/>
-          <w:sz w:val="28"/>
-          <w:lang w:val="uk-UA"/>
-        </w:rPr>
-        <w:t>443</w:t>
-      </w:r>
-    </w:p>
-    <w:p>
-      <w:pPr>
-        <w:rPr>
-          <w:rFonts w:ascii="Times New Roman" w:eastAsia="Times New Roman" w:hAnsi="Times New Roman" w:cs="Times New Roman"/>
-          <w:bCs/>
-          <w:sz w:val="28"/>
-          <w:lang w:val="uk-UA"/>
-        </w:rPr>
-      </w:pPr>
-      <w:r>
-        <w:rPr>
-          <w:rFonts w:ascii="Times New Roman" w:eastAsia="Times New Roman" w:hAnsi="Times New Roman" w:cs="Times New Roman"/>
-          <w:bCs/>
-          <w:sz w:val="28"/>
-          <w:lang w:val="uk-UA"/>
-        </w:rPr>
-        <w:t xml:space="preserve">У випадку з пристроєм з локальної мережі ми бачимо локальну </w:t>
-      </w:r>
-      <w:r>
-        <w:rPr>
-          <w:rFonts w:ascii="Times New Roman" w:eastAsia="Times New Roman" w:hAnsi="Times New Roman" w:cs="Times New Roman"/>
-          <w:bCs/>
-          <w:sz w:val="28"/>
-          <w:lang w:val="en-US"/>
-        </w:rPr>
-        <w:t>IP</w:t>
-      </w:r>
-      <w:r>
-        <w:rPr>
-          <w:rFonts w:ascii="Times New Roman" w:eastAsia="Times New Roman" w:hAnsi="Times New Roman" w:cs="Times New Roman"/>
-          <w:bCs/>
-          <w:sz w:val="28"/>
+        <w:lastRenderedPageBreak/>
+        <w:t>Висновки</w:t>
+      </w:r>
+    </w:p>
+    <w:p>
+      <w:pPr>
+        <w:rPr>
+          <w:rFonts w:ascii="Times New Roman" w:eastAsia="Times New Roman" w:hAnsi="Times New Roman" w:cs="Times New Roman"/>
+          <w:bCs/>
+          <w:sz w:val="24"/>
+          <w:szCs w:val="20"/>
+          <w:lang w:val="uk-UA"/>
+        </w:rPr>
+      </w:pPr>
+      <w:r>
+        <w:rPr>
+          <w:rFonts w:ascii="Times New Roman" w:eastAsia="Times New Roman" w:hAnsi="Times New Roman" w:cs="Times New Roman"/>
+          <w:bCs/>
+          <w:sz w:val="24"/>
+          <w:szCs w:val="20"/>
+          <w:lang w:val="uk-UA"/>
+        </w:rPr>
+        <w:t xml:space="preserve">Ознайомились з функціональними можливостями </w:t>
+      </w:r>
+      <w:proofErr w:type="spellStart"/>
+      <w:r>
+        <w:rPr>
+          <w:rFonts w:ascii="Times New Roman" w:eastAsia="Times New Roman" w:hAnsi="Times New Roman" w:cs="Times New Roman"/>
+          <w:bCs/>
+          <w:sz w:val="24"/>
+          <w:szCs w:val="20"/>
+          <w:lang w:val="uk-UA"/>
+        </w:rPr>
+        <w:t>Wireshark</w:t>
+      </w:r>
+      <w:proofErr w:type="spellEnd"/>
+      <w:r>
+        <w:rPr>
+          <w:rFonts w:ascii="Times New Roman" w:eastAsia="Times New Roman" w:hAnsi="Times New Roman" w:cs="Times New Roman"/>
+          <w:bCs/>
+          <w:sz w:val="24"/>
+          <w:szCs w:val="20"/>
+          <w:lang w:val="uk-UA"/>
+        </w:rPr>
+        <w:t xml:space="preserve"> для аналізу мережевого трафіку, зокрема з процесом застосування фільтрів. Використання фільтрів дозволило ефективно відсіяти зайвий трафік та зосередитися на аналізі конкретних протоколів, таких як TCP та IP, або на пакетах за певними критеріями. Це значно полегшило процес аналізу великого обсягу даних.</w:t>
+      </w:r>
+      <w:r>
+        <w:rPr>
+          <w:rFonts w:ascii="Times New Roman" w:eastAsia="Times New Roman" w:hAnsi="Times New Roman" w:cs="Times New Roman"/>
+          <w:bCs/>
+          <w:sz w:val="24"/>
+          <w:szCs w:val="20"/>
+          <w:lang w:val="uk-UA"/>
         </w:rPr>
         <w:t xml:space="preserve"> </w:t>
       </w:r>
@@ -2778,10 +4520,11 @@
         <w:rPr>
           <w:rFonts w:ascii="Times New Roman" w:eastAsia="Times New Roman" w:hAnsi="Times New Roman" w:cs="Times New Roman"/>
           <w:bCs/>
-          <w:sz w:val="28"/>
-          <w:lang w:val="uk-UA"/>
-        </w:rPr>
-        <w:t xml:space="preserve">адресу, а у серверу – публічну. </w:t>
+          <w:sz w:val="24"/>
+          <w:szCs w:val="20"/>
+          <w:lang w:val="uk-UA"/>
+        </w:rPr>
+        <w:t>Метою роботи було навчитися використовувати фільтри для точного визначення необхідних пакетів за заданими параметрами, такими як IP-адреси або порти. Було проведено аналіз інкапсуляції даних на різних рівнях мережевої моделі OSI та вивчено взаємодію між транспортним і мережевим рівнями.</w:t>
       </w:r>
     </w:p>
     <w:sectPr>
@@ -3423,6 +5166,119 @@
     </w:lvl>
   </w:abstractNum>
   <w:abstractNum w:abstractNumId="6" w15:restartNumberingAfterBreak="0">
+    <w:nsid w:val="1B676D08"/>
+    <w:multiLevelType w:val="hybridMultilevel"/>
+    <w:tmpl w:val="17580824"/>
+    <w:lvl w:ilvl="0" w:tplc="04190001">
+      <w:start w:val="1"/>
+      <w:numFmt w:val="bullet"/>
+      <w:lvlText w:val=""/>
+      <w:lvlJc w:val="left"/>
+      <w:pPr>
+        <w:ind w:left="780" w:hanging="360"/>
+      </w:pPr>
+      <w:rPr>
+        <w:rFonts w:ascii="Symbol" w:hAnsi="Symbol" w:hint="default"/>
+      </w:rPr>
+    </w:lvl>
+    <w:lvl w:ilvl="1" w:tplc="04190003" w:tentative="1">
+      <w:start w:val="1"/>
+      <w:numFmt w:val="bullet"/>
+      <w:lvlText w:val="o"/>
+      <w:lvlJc w:val="left"/>
+      <w:pPr>
+        <w:ind w:left="1500" w:hanging="360"/>
+      </w:pPr>
+      <w:rPr>
+        <w:rFonts w:ascii="Courier New" w:hAnsi="Courier New" w:cs="Courier New" w:hint="default"/>
+      </w:rPr>
+    </w:lvl>
+    <w:lvl w:ilvl="2" w:tplc="04190005" w:tentative="1">
+      <w:start w:val="1"/>
+      <w:numFmt w:val="bullet"/>
+      <w:lvlText w:val=""/>
+      <w:lvlJc w:val="left"/>
+      <w:pPr>
+        <w:ind w:left="2220" w:hanging="360"/>
+      </w:pPr>
+      <w:rPr>
+        <w:rFonts w:ascii="Wingdings" w:hAnsi="Wingdings" w:hint="default"/>
+      </w:rPr>
+    </w:lvl>
+    <w:lvl w:ilvl="3" w:tplc="04190001" w:tentative="1">
+      <w:start w:val="1"/>
+      <w:numFmt w:val="bullet"/>
+      <w:lvlText w:val=""/>
+      <w:lvlJc w:val="left"/>
+      <w:pPr>
+        <w:ind w:left="2940" w:hanging="360"/>
+      </w:pPr>
+      <w:rPr>
+        <w:rFonts w:ascii="Symbol" w:hAnsi="Symbol" w:hint="default"/>
+      </w:rPr>
+    </w:lvl>
+    <w:lvl w:ilvl="4" w:tplc="04190003" w:tentative="1">
+      <w:start w:val="1"/>
+      <w:numFmt w:val="bullet"/>
+      <w:lvlText w:val="o"/>
+      <w:lvlJc w:val="left"/>
+      <w:pPr>
+        <w:ind w:left="3660" w:hanging="360"/>
+      </w:pPr>
+      <w:rPr>
+        <w:rFonts w:ascii="Courier New" w:hAnsi="Courier New" w:cs="Courier New" w:hint="default"/>
+      </w:rPr>
+    </w:lvl>
+    <w:lvl w:ilvl="5" w:tplc="04190005" w:tentative="1">
+      <w:start w:val="1"/>
+      <w:numFmt w:val="bullet"/>
+      <w:lvlText w:val=""/>
+      <w:lvlJc w:val="left"/>
+      <w:pPr>
+        <w:ind w:left="4380" w:hanging="360"/>
+      </w:pPr>
+      <w:rPr>
+        <w:rFonts w:ascii="Wingdings" w:hAnsi="Wingdings" w:hint="default"/>
+      </w:rPr>
+    </w:lvl>
+    <w:lvl w:ilvl="6" w:tplc="04190001" w:tentative="1">
+      <w:start w:val="1"/>
+      <w:numFmt w:val="bullet"/>
+      <w:lvlText w:val=""/>
+      <w:lvlJc w:val="left"/>
+      <w:pPr>
+        <w:ind w:left="5100" w:hanging="360"/>
+      </w:pPr>
+      <w:rPr>
+        <w:rFonts w:ascii="Symbol" w:hAnsi="Symbol" w:hint="default"/>
+      </w:rPr>
+    </w:lvl>
+    <w:lvl w:ilvl="7" w:tplc="04190003" w:tentative="1">
+      <w:start w:val="1"/>
+      <w:numFmt w:val="bullet"/>
+      <w:lvlText w:val="o"/>
+      <w:lvlJc w:val="left"/>
+      <w:pPr>
+        <w:ind w:left="5820" w:hanging="360"/>
+      </w:pPr>
+      <w:rPr>
+        <w:rFonts w:ascii="Courier New" w:hAnsi="Courier New" w:cs="Courier New" w:hint="default"/>
+      </w:rPr>
+    </w:lvl>
+    <w:lvl w:ilvl="8" w:tplc="04190005" w:tentative="1">
+      <w:start w:val="1"/>
+      <w:numFmt w:val="bullet"/>
+      <w:lvlText w:val=""/>
+      <w:lvlJc w:val="left"/>
+      <w:pPr>
+        <w:ind w:left="6540" w:hanging="360"/>
+      </w:pPr>
+      <w:rPr>
+        <w:rFonts w:ascii="Wingdings" w:hAnsi="Wingdings" w:hint="default"/>
+      </w:rPr>
+    </w:lvl>
+  </w:abstractNum>
+  <w:abstractNum w:abstractNumId="7" w15:restartNumberingAfterBreak="0">
     <w:nsid w:val="1D7B2C0A"/>
     <w:multiLevelType w:val="hybridMultilevel"/>
     <w:tmpl w:val="7908A40C"/>
@@ -3535,7 +5391,7 @@
       </w:rPr>
     </w:lvl>
   </w:abstractNum>
-  <w:abstractNum w:abstractNumId="7" w15:restartNumberingAfterBreak="0">
+  <w:abstractNum w:abstractNumId="8" w15:restartNumberingAfterBreak="0">
     <w:nsid w:val="3659369A"/>
     <w:multiLevelType w:val="multilevel"/>
     <w:tmpl w:val="9F8C3272"/>
@@ -3656,7 +5512,7 @@
       </w:rPr>
     </w:lvl>
   </w:abstractNum>
-  <w:abstractNum w:abstractNumId="8" w15:restartNumberingAfterBreak="0">
+  <w:abstractNum w:abstractNumId="9" w15:restartNumberingAfterBreak="0">
     <w:nsid w:val="3DB93390"/>
     <w:multiLevelType w:val="hybridMultilevel"/>
     <w:tmpl w:val="B1E66B7E"/>
@@ -3745,7 +5601,7 @@
       </w:pPr>
     </w:lvl>
   </w:abstractNum>
-  <w:abstractNum w:abstractNumId="9" w15:restartNumberingAfterBreak="0">
+  <w:abstractNum w:abstractNumId="10" w15:restartNumberingAfterBreak="0">
     <w:nsid w:val="445F2E26"/>
     <w:multiLevelType w:val="multilevel"/>
     <w:tmpl w:val="678E1E54"/>
@@ -3858,7 +5714,7 @@
       </w:pPr>
     </w:lvl>
   </w:abstractNum>
-  <w:abstractNum w:abstractNumId="10" w15:restartNumberingAfterBreak="0">
+  <w:abstractNum w:abstractNumId="11" w15:restartNumberingAfterBreak="0">
     <w:nsid w:val="46295FDC"/>
     <w:multiLevelType w:val="multilevel"/>
     <w:tmpl w:val="A2065B0A"/>
@@ -4007,7 +5863,7 @@
       </w:rPr>
     </w:lvl>
   </w:abstractNum>
-  <w:abstractNum w:abstractNumId="11" w15:restartNumberingAfterBreak="0">
+  <w:abstractNum w:abstractNumId="12" w15:restartNumberingAfterBreak="0">
     <w:nsid w:val="47FB2860"/>
     <w:multiLevelType w:val="hybridMultilevel"/>
     <w:tmpl w:val="455ADB42"/>
@@ -4120,7 +5976,7 @@
       </w:rPr>
     </w:lvl>
   </w:abstractNum>
-  <w:abstractNum w:abstractNumId="12" w15:restartNumberingAfterBreak="0">
+  <w:abstractNum w:abstractNumId="13" w15:restartNumberingAfterBreak="0">
     <w:nsid w:val="56F00B02"/>
     <w:multiLevelType w:val="multilevel"/>
     <w:tmpl w:val="F42E29C8"/>
@@ -4269,7 +6125,7 @@
       </w:rPr>
     </w:lvl>
   </w:abstractNum>
-  <w:abstractNum w:abstractNumId="13" w15:restartNumberingAfterBreak="0">
+  <w:abstractNum w:abstractNumId="14" w15:restartNumberingAfterBreak="0">
     <w:nsid w:val="60B6683F"/>
     <w:multiLevelType w:val="multilevel"/>
     <w:tmpl w:val="29EA58A2"/>
@@ -4382,7 +6238,7 @@
       </w:pPr>
     </w:lvl>
   </w:abstractNum>
-  <w:abstractNum w:abstractNumId="14" w15:restartNumberingAfterBreak="0">
+  <w:abstractNum w:abstractNumId="15" w15:restartNumberingAfterBreak="0">
     <w:nsid w:val="619B3D89"/>
     <w:multiLevelType w:val="hybridMultilevel"/>
     <w:tmpl w:val="DB8AE8EC"/>
@@ -4495,7 +6351,7 @@
       </w:rPr>
     </w:lvl>
   </w:abstractNum>
-  <w:abstractNum w:abstractNumId="15" w15:restartNumberingAfterBreak="0">
+  <w:abstractNum w:abstractNumId="16" w15:restartNumberingAfterBreak="0">
     <w:nsid w:val="783A1364"/>
     <w:multiLevelType w:val="hybridMultilevel"/>
     <w:tmpl w:val="DF9879FC"/>
@@ -4612,37 +6468,37 @@
     <w:abstractNumId w:val="2"/>
   </w:num>
   <w:num w:numId="2">
-    <w:abstractNumId w:val="12"/>
+    <w:abstractNumId w:val="13"/>
   </w:num>
   <w:num w:numId="3">
-    <w:abstractNumId w:val="9"/>
+    <w:abstractNumId w:val="10"/>
   </w:num>
   <w:num w:numId="4">
-    <w:abstractNumId w:val="6"/>
+    <w:abstractNumId w:val="7"/>
   </w:num>
   <w:num w:numId="5">
-    <w:abstractNumId w:val="13"/>
+    <w:abstractNumId w:val="14"/>
   </w:num>
   <w:num w:numId="6">
     <w:abstractNumId w:val="4"/>
   </w:num>
   <w:num w:numId="7">
+    <w:abstractNumId w:val="16"/>
+  </w:num>
+  <w:num w:numId="8">
+    <w:abstractNumId w:val="12"/>
+  </w:num>
+  <w:num w:numId="9">
+    <w:abstractNumId w:val="9"/>
+  </w:num>
+  <w:num w:numId="10">
+    <w:abstractNumId w:val="11"/>
+  </w:num>
+  <w:num w:numId="11">
     <w:abstractNumId w:val="15"/>
   </w:num>
-  <w:num w:numId="8">
-    <w:abstractNumId w:val="11"/>
-  </w:num>
-  <w:num w:numId="9">
+  <w:num w:numId="12">
     <w:abstractNumId w:val="8"/>
-  </w:num>
-  <w:num w:numId="10">
-    <w:abstractNumId w:val="10"/>
-  </w:num>
-  <w:num w:numId="11">
-    <w:abstractNumId w:val="14"/>
-  </w:num>
-  <w:num w:numId="12">
-    <w:abstractNumId w:val="7"/>
   </w:num>
   <w:num w:numId="13">
     <w:abstractNumId w:val="5"/>
@@ -4670,6 +6526,9 @@
   </w:num>
   <w:num w:numId="16">
     <w:abstractNumId w:val="1"/>
+  </w:num>
+  <w:num w:numId="17">
+    <w:abstractNumId w:val="6"/>
   </w:num>
 </w:numbering>
 </file>
@@ -5119,6 +6978,29 @@
       <w:szCs w:val="26"/>
     </w:rPr>
   </w:style>
+  <w:style w:type="paragraph" w:styleId="Heading4">
+    <w:name w:val="heading 4"/>
+    <w:basedOn w:val="Normal"/>
+    <w:next w:val="Normal"/>
+    <w:link w:val="Heading4Char"/>
+    <w:uiPriority w:val="9"/>
+    <w:semiHidden/>
+    <w:unhideWhenUsed/>
+    <w:qFormat/>
+    <w:rsid w:val="00FC5AD8"/>
+    <w:pPr>
+      <w:keepNext/>
+      <w:keepLines/>
+      <w:spacing w:before="40" w:after="0"/>
+      <w:outlineLvl w:val="3"/>
+    </w:pPr>
+    <w:rPr>
+      <w:rFonts w:asciiTheme="majorHAnsi" w:eastAsiaTheme="majorEastAsia" w:hAnsiTheme="majorHAnsi" w:cstheme="majorBidi"/>
+      <w:i/>
+      <w:iCs/>
+      <w:color w:val="2E74B5" w:themeColor="accent1" w:themeShade="BF"/>
+    </w:rPr>
+  </w:style>
   <w:style w:type="character" w:default="1" w:styleId="DefaultParagraphFont">
     <w:name w:val="Default Paragraph Font"/>
     <w:uiPriority w:val="1"/>
@@ -5259,6 +7141,20 @@
     <w:rsid w:val="00E62AF2"/>
     <w:rPr>
       <w:color w:val="808080"/>
+    </w:rPr>
+  </w:style>
+  <w:style w:type="character" w:customStyle="1" w:styleId="Heading4Char">
+    <w:name w:val="Heading 4 Char"/>
+    <w:basedOn w:val="DefaultParagraphFont"/>
+    <w:link w:val="Heading4"/>
+    <w:uiPriority w:val="9"/>
+    <w:semiHidden/>
+    <w:rsid w:val="00FC5AD8"/>
+    <w:rPr>
+      <w:rFonts w:asciiTheme="majorHAnsi" w:eastAsiaTheme="majorEastAsia" w:hAnsiTheme="majorHAnsi" w:cstheme="majorBidi"/>
+      <w:i/>
+      <w:iCs/>
+      <w:color w:val="2E74B5" w:themeColor="accent1" w:themeShade="BF"/>
     </w:rPr>
   </w:style>
 </w:styles>

</xml_diff>